<commit_message>
oyyy shiiite? 3_2 is full complited
</commit_message>
<xml_diff>
--- a/3block/2/Report.docx
+++ b/3block/2/Report.docx
@@ -113,6 +113,7 @@
           <w:rFonts w:ascii="Times New Roman" w:eastAsia="Times New Roman" w:hAnsi="Times New Roman" w:cs="Times New Roman"/>
           <w:sz w:val="28"/>
           <w:szCs w:val="28"/>
+          <w:lang w:val="ru-RU"/>
         </w:rPr>
       </w:pPr>
       <w:r>
@@ -208,6 +209,7 @@
         <w:spacing w:before="240" w:after="160" w:line="254" w:lineRule="auto"/>
         <w:jc w:val="center"/>
         <w:rPr>
+          <w:rFonts w:ascii="Times New Roman" w:eastAsia="Times New Roman" w:hAnsi="Times New Roman" w:cs="Times New Roman"/>
           <w:sz w:val="28"/>
           <w:szCs w:val="28"/>
           <w:lang w:val="ru-RU"/>
@@ -219,9 +221,9 @@
         <w:spacing w:before="240" w:after="160" w:line="254" w:lineRule="auto"/>
         <w:jc w:val="center"/>
         <w:rPr>
+          <w:rFonts w:ascii="Times New Roman" w:eastAsia="Times New Roman" w:hAnsi="Times New Roman" w:cs="Times New Roman"/>
           <w:sz w:val="28"/>
           <w:szCs w:val="28"/>
-          <w:lang w:val="ru-RU"/>
         </w:rPr>
       </w:pPr>
     </w:p>
@@ -456,6 +458,7 @@
     </w:p>
     <w:p>
       <w:pPr>
+        <w:jc w:val="both"/>
         <w:rPr>
           <w:rFonts w:ascii="Times New Roman" w:hAnsi="Times New Roman" w:cs="Times New Roman"/>
           <w:sz w:val="28"/>
@@ -475,6 +478,7 @@
     </w:p>
     <w:p>
       <w:pPr>
+        <w:jc w:val="both"/>
         <w:rPr>
           <w:rFonts w:ascii="Times New Roman" w:hAnsi="Times New Roman" w:cs="Times New Roman"/>
           <w:sz w:val="28"/>
@@ -494,6 +498,7 @@
     </w:p>
     <w:p>
       <w:pPr>
+        <w:jc w:val="both"/>
         <w:rPr>
           <w:rFonts w:ascii="Times New Roman" w:hAnsi="Times New Roman" w:cs="Times New Roman"/>
           <w:sz w:val="28"/>
@@ -15780,7 +15785,6 @@
           <w:b/>
           <w:sz w:val="28"/>
           <w:szCs w:val="20"/>
-          <w:lang w:val="ru-RU"/>
         </w:rPr>
       </w:pPr>
     </w:p>
@@ -15792,7 +15796,6 @@
           <w:b/>
           <w:sz w:val="28"/>
           <w:szCs w:val="20"/>
-          <w:lang w:val="ru-RU"/>
         </w:rPr>
       </w:pPr>
     </w:p>
@@ -15804,7 +15807,6 @@
           <w:b/>
           <w:sz w:val="28"/>
           <w:szCs w:val="20"/>
-          <w:lang w:val="ru-RU"/>
         </w:rPr>
       </w:pPr>
     </w:p>
@@ -15816,7 +15818,6 @@
           <w:b/>
           <w:sz w:val="28"/>
           <w:szCs w:val="20"/>
-          <w:lang w:val="ru-RU"/>
         </w:rPr>
       </w:pPr>
     </w:p>
@@ -15828,7 +15829,6 @@
           <w:b/>
           <w:sz w:val="28"/>
           <w:szCs w:val="20"/>
-          <w:lang w:val="ru-RU"/>
         </w:rPr>
       </w:pPr>
     </w:p>
@@ -15839,7 +15839,6 @@
           <w:b/>
           <w:sz w:val="20"/>
           <w:szCs w:val="20"/>
-          <w:lang w:val="ru-RU"/>
         </w:rPr>
       </w:pPr>
       <w:r>
@@ -15859,7 +15858,6 @@
           <w:b/>
           <w:sz w:val="28"/>
           <w:szCs w:val="20"/>
-          <w:lang w:val="ru-RU"/>
         </w:rPr>
         <w:t xml:space="preserve"> </w:t>
       </w:r>
@@ -15879,7 +15877,6 @@
           <w:b/>
           <w:sz w:val="28"/>
           <w:szCs w:val="20"/>
-          <w:lang w:val="ru-RU"/>
         </w:rPr>
         <w:t xml:space="preserve"> </w:t>
       </w:r>
@@ -15899,7 +15896,6 @@
           <w:b/>
           <w:sz w:val="28"/>
           <w:szCs w:val="20"/>
-          <w:lang w:val="ru-RU"/>
         </w:rPr>
         <w:t>++:</w:t>
       </w:r>
@@ -15911,25 +15907,56 @@
           <w:b/>
           <w:sz w:val="20"/>
           <w:szCs w:val="20"/>
-          <w:lang w:val="ru-RU"/>
-        </w:rPr>
-      </w:pPr>
-    </w:p>
-    <w:p>
-      <w:pPr>
-        <w:rPr>
-          <w:rFonts w:ascii="Cascadia Mono" w:hAnsi="Cascadia Mono" w:cs="Cascadia Mono"/>
-          <w:sz w:val="20"/>
-          <w:szCs w:val="20"/>
-          <w:lang w:val="ru-RU"/>
-        </w:rPr>
-      </w:pPr>
-      <w:r>
-        <w:rPr>
-          <w:rFonts w:ascii="Cascadia Mono" w:hAnsi="Cascadia Mono" w:cs="Cascadia Mono"/>
-          <w:sz w:val="20"/>
-          <w:szCs w:val="20"/>
-          <w:lang w:val="ru-RU"/>
+        </w:rPr>
+      </w:pPr>
+    </w:p>
+    <w:p>
+      <w:pPr>
+        <w:rPr>
+          <w:rFonts w:ascii="Cascadia Mono" w:hAnsi="Cascadia Mono" w:cs="Cascadia Mono"/>
+          <w:sz w:val="20"/>
+          <w:szCs w:val="20"/>
+        </w:rPr>
+      </w:pPr>
+      <w:r>
+        <w:rPr>
+          <w:rFonts w:ascii="Cascadia Mono" w:hAnsi="Cascadia Mono" w:cs="Cascadia Mono"/>
+          <w:sz w:val="20"/>
+          <w:szCs w:val="20"/>
+        </w:rPr>
+        <w:t>#include &lt;iostream&gt;</w:t>
+      </w:r>
+    </w:p>
+    <w:p>
+      <w:pPr>
+        <w:rPr>
+          <w:rFonts w:ascii="Cascadia Mono" w:hAnsi="Cascadia Mono" w:cs="Cascadia Mono"/>
+          <w:sz w:val="20"/>
+          <w:szCs w:val="20"/>
+        </w:rPr>
+      </w:pPr>
+      <w:r>
+        <w:rPr>
+          <w:rFonts w:ascii="Cascadia Mono" w:hAnsi="Cascadia Mono" w:cs="Cascadia Mono"/>
+          <w:sz w:val="20"/>
+          <w:szCs w:val="20"/>
+        </w:rPr>
+        <w:t>#include &lt;string&gt;</w:t>
+      </w:r>
+    </w:p>
+    <w:p>
+      <w:pPr>
+        <w:rPr>
+          <w:rFonts w:ascii="Cascadia Mono" w:hAnsi="Cascadia Mono" w:cs="Cascadia Mono"/>
+          <w:sz w:val="20"/>
+          <w:szCs w:val="20"/>
+        </w:rPr>
+      </w:pPr>
+      <w:r>
+        <w:rPr>
+          <w:rFonts w:ascii="Cascadia Mono" w:hAnsi="Cascadia Mono" w:cs="Cascadia Mono"/>
+          <w:sz w:val="20"/>
+          <w:szCs w:val="20"/>
         </w:rPr>
         <w:t>#include &lt;</w:t>
       </w:r>
@@ -15939,17 +15966,15 @@
           <w:rFonts w:ascii="Cascadia Mono" w:hAnsi="Cascadia Mono" w:cs="Cascadia Mono"/>
           <w:sz w:val="20"/>
           <w:szCs w:val="20"/>
-          <w:lang w:val="ru-RU"/>
-        </w:rPr>
-        <w:t>iostream</w:t>
-      </w:r>
-      <w:proofErr w:type="spellEnd"/>
-      <w:r>
-        <w:rPr>
-          <w:rFonts w:ascii="Cascadia Mono" w:hAnsi="Cascadia Mono" w:cs="Cascadia Mono"/>
-          <w:sz w:val="20"/>
-          <w:szCs w:val="20"/>
-          <w:lang w:val="ru-RU"/>
+        </w:rPr>
+        <w:t>fstream</w:t>
+      </w:r>
+      <w:proofErr w:type="spellEnd"/>
+      <w:r>
+        <w:rPr>
+          <w:rFonts w:ascii="Cascadia Mono" w:hAnsi="Cascadia Mono" w:cs="Cascadia Mono"/>
+          <w:sz w:val="20"/>
+          <w:szCs w:val="20"/>
         </w:rPr>
         <w:t>&gt;</w:t>
       </w:r>
@@ -15968,58 +15993,6 @@
           <w:sz w:val="20"/>
           <w:szCs w:val="20"/>
         </w:rPr>
-        <w:t>#include &lt;string&gt;</w:t>
-      </w:r>
-    </w:p>
-    <w:p>
-      <w:pPr>
-        <w:rPr>
-          <w:rFonts w:ascii="Cascadia Mono" w:hAnsi="Cascadia Mono" w:cs="Cascadia Mono"/>
-          <w:sz w:val="20"/>
-          <w:szCs w:val="20"/>
-        </w:rPr>
-      </w:pPr>
-      <w:r>
-        <w:rPr>
-          <w:rFonts w:ascii="Cascadia Mono" w:hAnsi="Cascadia Mono" w:cs="Cascadia Mono"/>
-          <w:sz w:val="20"/>
-          <w:szCs w:val="20"/>
-        </w:rPr>
-        <w:t>#include &lt;</w:t>
-      </w:r>
-      <w:proofErr w:type="spellStart"/>
-      <w:r>
-        <w:rPr>
-          <w:rFonts w:ascii="Cascadia Mono" w:hAnsi="Cascadia Mono" w:cs="Cascadia Mono"/>
-          <w:sz w:val="20"/>
-          <w:szCs w:val="20"/>
-        </w:rPr>
-        <w:t>fstream</w:t>
-      </w:r>
-      <w:proofErr w:type="spellEnd"/>
-      <w:r>
-        <w:rPr>
-          <w:rFonts w:ascii="Cascadia Mono" w:hAnsi="Cascadia Mono" w:cs="Cascadia Mono"/>
-          <w:sz w:val="20"/>
-          <w:szCs w:val="20"/>
-        </w:rPr>
-        <w:t>&gt;</w:t>
-      </w:r>
-    </w:p>
-    <w:p>
-      <w:pPr>
-        <w:rPr>
-          <w:rFonts w:ascii="Cascadia Mono" w:hAnsi="Cascadia Mono" w:cs="Cascadia Mono"/>
-          <w:sz w:val="20"/>
-          <w:szCs w:val="20"/>
-        </w:rPr>
-      </w:pPr>
-      <w:r>
-        <w:rPr>
-          <w:rFonts w:ascii="Cascadia Mono" w:hAnsi="Cascadia Mono" w:cs="Cascadia Mono"/>
-          <w:sz w:val="20"/>
-          <w:szCs w:val="20"/>
-        </w:rPr>
         <w:t>#include &lt;set&gt;</w:t>
       </w:r>
     </w:p>
@@ -16618,7 +16591,23 @@
           <w:sz w:val="20"/>
           <w:szCs w:val="20"/>
         </w:rPr>
-        <w:t xml:space="preserve">        &lt;&lt; "\</w:t>
+        <w:t xml:space="preserve">        </w:t>
+      </w:r>
+      <w:r>
+        <w:rPr>
+          <w:rFonts w:ascii="Cascadia Mono" w:hAnsi="Cascadia Mono" w:cs="Cascadia Mono"/>
+          <w:sz w:val="20"/>
+          <w:szCs w:val="20"/>
+        </w:rPr>
+        <w:t xml:space="preserve"> </w:t>
+      </w:r>
+      <w:r>
+        <w:rPr>
+          <w:rFonts w:ascii="Cascadia Mono" w:hAnsi="Cascadia Mono" w:cs="Cascadia Mono"/>
+          <w:sz w:val="20"/>
+          <w:szCs w:val="20"/>
+        </w:rPr>
+        <w:t>&lt;&lt; "\</w:t>
       </w:r>
       <w:proofErr w:type="spellStart"/>
       <w:r>
@@ -16653,7 +16642,23 @@
           <w:sz w:val="20"/>
           <w:szCs w:val="20"/>
         </w:rPr>
-        <w:t xml:space="preserve">        &lt;&lt; "\</w:t>
+        <w:t xml:space="preserve">        </w:t>
+      </w:r>
+      <w:r>
+        <w:rPr>
+          <w:rFonts w:ascii="Cascadia Mono" w:hAnsi="Cascadia Mono" w:cs="Cascadia Mono"/>
+          <w:sz w:val="20"/>
+          <w:szCs w:val="20"/>
+        </w:rPr>
+        <w:t xml:space="preserve"> </w:t>
+      </w:r>
+      <w:r>
+        <w:rPr>
+          <w:rFonts w:ascii="Cascadia Mono" w:hAnsi="Cascadia Mono" w:cs="Cascadia Mono"/>
+          <w:sz w:val="20"/>
+          <w:szCs w:val="20"/>
+        </w:rPr>
+        <w:t>&lt;&lt; "\</w:t>
       </w:r>
       <w:proofErr w:type="spellStart"/>
       <w:r>
@@ -18372,6 +18377,475 @@
           <w:szCs w:val="20"/>
         </w:rPr>
       </w:pPr>
+      <w:proofErr w:type="spellStart"/>
+      <w:r>
+        <w:rPr>
+          <w:rFonts w:ascii="Cascadia Mono" w:hAnsi="Cascadia Mono" w:cs="Cascadia Mono"/>
+          <w:sz w:val="20"/>
+          <w:szCs w:val="20"/>
+        </w:rPr>
+        <w:t>ErrorsCode</w:t>
+      </w:r>
+      <w:proofErr w:type="spellEnd"/>
+      <w:r>
+        <w:rPr>
+          <w:rFonts w:ascii="Cascadia Mono" w:hAnsi="Cascadia Mono" w:cs="Cascadia Mono"/>
+          <w:sz w:val="20"/>
+          <w:szCs w:val="20"/>
+        </w:rPr>
+        <w:t xml:space="preserve"> </w:t>
+      </w:r>
+      <w:proofErr w:type="spellStart"/>
+      <w:proofErr w:type="gramStart"/>
+      <w:r>
+        <w:rPr>
+          <w:rFonts w:ascii="Cascadia Mono" w:hAnsi="Cascadia Mono" w:cs="Cascadia Mono"/>
+          <w:sz w:val="20"/>
+          <w:szCs w:val="20"/>
+        </w:rPr>
+        <w:t>inpChoice</w:t>
+      </w:r>
+      <w:proofErr w:type="spellEnd"/>
+      <w:r>
+        <w:rPr>
+          <w:rFonts w:ascii="Cascadia Mono" w:hAnsi="Cascadia Mono" w:cs="Cascadia Mono"/>
+          <w:sz w:val="20"/>
+          <w:szCs w:val="20"/>
+        </w:rPr>
+        <w:t>(</w:t>
+      </w:r>
+      <w:proofErr w:type="gramEnd"/>
+      <w:r>
+        <w:rPr>
+          <w:rFonts w:ascii="Cascadia Mono" w:hAnsi="Cascadia Mono" w:cs="Cascadia Mono"/>
+          <w:sz w:val="20"/>
+          <w:szCs w:val="20"/>
+        </w:rPr>
+        <w:t>int&amp; choice)</w:t>
+      </w:r>
+    </w:p>
+    <w:p>
+      <w:pPr>
+        <w:rPr>
+          <w:rFonts w:ascii="Cascadia Mono" w:hAnsi="Cascadia Mono" w:cs="Cascadia Mono"/>
+          <w:sz w:val="20"/>
+          <w:szCs w:val="20"/>
+        </w:rPr>
+      </w:pPr>
+      <w:r>
+        <w:rPr>
+          <w:rFonts w:ascii="Cascadia Mono" w:hAnsi="Cascadia Mono" w:cs="Cascadia Mono"/>
+          <w:sz w:val="20"/>
+          <w:szCs w:val="20"/>
+        </w:rPr>
+        <w:t>{</w:t>
+      </w:r>
+    </w:p>
+    <w:p>
+      <w:pPr>
+        <w:rPr>
+          <w:rFonts w:ascii="Cascadia Mono" w:hAnsi="Cascadia Mono" w:cs="Cascadia Mono"/>
+          <w:sz w:val="20"/>
+          <w:szCs w:val="20"/>
+        </w:rPr>
+      </w:pPr>
+      <w:r>
+        <w:rPr>
+          <w:rFonts w:ascii="Cascadia Mono" w:hAnsi="Cascadia Mono" w:cs="Cascadia Mono"/>
+          <w:sz w:val="20"/>
+          <w:szCs w:val="20"/>
+        </w:rPr>
+        <w:t xml:space="preserve">    </w:t>
+      </w:r>
+      <w:proofErr w:type="spellStart"/>
+      <w:r>
+        <w:rPr>
+          <w:rFonts w:ascii="Cascadia Mono" w:hAnsi="Cascadia Mono" w:cs="Cascadia Mono"/>
+          <w:sz w:val="20"/>
+          <w:szCs w:val="20"/>
+        </w:rPr>
+        <w:t>ErrorsCode</w:t>
+      </w:r>
+      <w:proofErr w:type="spellEnd"/>
+      <w:r>
+        <w:rPr>
+          <w:rFonts w:ascii="Cascadia Mono" w:hAnsi="Cascadia Mono" w:cs="Cascadia Mono"/>
+          <w:sz w:val="20"/>
+          <w:szCs w:val="20"/>
+        </w:rPr>
+        <w:t xml:space="preserve"> err;</w:t>
+      </w:r>
+    </w:p>
+    <w:p>
+      <w:pPr>
+        <w:rPr>
+          <w:rFonts w:ascii="Cascadia Mono" w:hAnsi="Cascadia Mono" w:cs="Cascadia Mono"/>
+          <w:sz w:val="20"/>
+          <w:szCs w:val="20"/>
+        </w:rPr>
+      </w:pPr>
+      <w:r>
+        <w:rPr>
+          <w:rFonts w:ascii="Cascadia Mono" w:hAnsi="Cascadia Mono" w:cs="Cascadia Mono"/>
+          <w:sz w:val="20"/>
+          <w:szCs w:val="20"/>
+        </w:rPr>
+        <w:t xml:space="preserve">    string </w:t>
+      </w:r>
+      <w:proofErr w:type="spellStart"/>
+      <w:r>
+        <w:rPr>
+          <w:rFonts w:ascii="Cascadia Mono" w:hAnsi="Cascadia Mono" w:cs="Cascadia Mono"/>
+          <w:sz w:val="20"/>
+          <w:szCs w:val="20"/>
+        </w:rPr>
+        <w:t>choiceStr</w:t>
+      </w:r>
+      <w:proofErr w:type="spellEnd"/>
+      <w:r>
+        <w:rPr>
+          <w:rFonts w:ascii="Cascadia Mono" w:hAnsi="Cascadia Mono" w:cs="Cascadia Mono"/>
+          <w:sz w:val="20"/>
+          <w:szCs w:val="20"/>
+        </w:rPr>
+        <w:t>;</w:t>
+      </w:r>
+    </w:p>
+    <w:p>
+      <w:pPr>
+        <w:rPr>
+          <w:rFonts w:ascii="Cascadia Mono" w:hAnsi="Cascadia Mono" w:cs="Cascadia Mono"/>
+          <w:sz w:val="20"/>
+          <w:szCs w:val="20"/>
+        </w:rPr>
+      </w:pPr>
+      <w:r>
+        <w:rPr>
+          <w:rFonts w:ascii="Cascadia Mono" w:hAnsi="Cascadia Mono" w:cs="Cascadia Mono"/>
+          <w:sz w:val="20"/>
+          <w:szCs w:val="20"/>
+        </w:rPr>
+        <w:t xml:space="preserve">    err = SUCCESS;</w:t>
+      </w:r>
+    </w:p>
+    <w:p>
+      <w:pPr>
+        <w:rPr>
+          <w:rFonts w:ascii="Cascadia Mono" w:hAnsi="Cascadia Mono" w:cs="Cascadia Mono"/>
+          <w:sz w:val="20"/>
+          <w:szCs w:val="20"/>
+        </w:rPr>
+      </w:pPr>
+      <w:r>
+        <w:rPr>
+          <w:rFonts w:ascii="Cascadia Mono" w:hAnsi="Cascadia Mono" w:cs="Cascadia Mono"/>
+          <w:sz w:val="20"/>
+          <w:szCs w:val="20"/>
+        </w:rPr>
+        <w:t xml:space="preserve">    </w:t>
+      </w:r>
+      <w:proofErr w:type="spellStart"/>
+      <w:proofErr w:type="gramStart"/>
+      <w:r>
+        <w:rPr>
+          <w:rFonts w:ascii="Cascadia Mono" w:hAnsi="Cascadia Mono" w:cs="Cascadia Mono"/>
+          <w:sz w:val="20"/>
+          <w:szCs w:val="20"/>
+        </w:rPr>
+        <w:t>getline</w:t>
+      </w:r>
+      <w:proofErr w:type="spellEnd"/>
+      <w:r>
+        <w:rPr>
+          <w:rFonts w:ascii="Cascadia Mono" w:hAnsi="Cascadia Mono" w:cs="Cascadia Mono"/>
+          <w:sz w:val="20"/>
+          <w:szCs w:val="20"/>
+        </w:rPr>
+        <w:t>(</w:t>
+      </w:r>
+      <w:proofErr w:type="spellStart"/>
+      <w:proofErr w:type="gramEnd"/>
+      <w:r>
+        <w:rPr>
+          <w:rFonts w:ascii="Cascadia Mono" w:hAnsi="Cascadia Mono" w:cs="Cascadia Mono"/>
+          <w:sz w:val="20"/>
+          <w:szCs w:val="20"/>
+        </w:rPr>
+        <w:t>cin</w:t>
+      </w:r>
+      <w:proofErr w:type="spellEnd"/>
+      <w:r>
+        <w:rPr>
+          <w:rFonts w:ascii="Cascadia Mono" w:hAnsi="Cascadia Mono" w:cs="Cascadia Mono"/>
+          <w:sz w:val="20"/>
+          <w:szCs w:val="20"/>
+        </w:rPr>
+        <w:t xml:space="preserve">, </w:t>
+      </w:r>
+      <w:proofErr w:type="spellStart"/>
+      <w:r>
+        <w:rPr>
+          <w:rFonts w:ascii="Cascadia Mono" w:hAnsi="Cascadia Mono" w:cs="Cascadia Mono"/>
+          <w:sz w:val="20"/>
+          <w:szCs w:val="20"/>
+        </w:rPr>
+        <w:t>choiceStr</w:t>
+      </w:r>
+      <w:proofErr w:type="spellEnd"/>
+      <w:r>
+        <w:rPr>
+          <w:rFonts w:ascii="Cascadia Mono" w:hAnsi="Cascadia Mono" w:cs="Cascadia Mono"/>
+          <w:sz w:val="20"/>
+          <w:szCs w:val="20"/>
+        </w:rPr>
+        <w:t>);</w:t>
+      </w:r>
+    </w:p>
+    <w:p>
+      <w:pPr>
+        <w:rPr>
+          <w:rFonts w:ascii="Cascadia Mono" w:hAnsi="Cascadia Mono" w:cs="Cascadia Mono"/>
+          <w:sz w:val="20"/>
+          <w:szCs w:val="20"/>
+        </w:rPr>
+      </w:pPr>
+      <w:r>
+        <w:rPr>
+          <w:rFonts w:ascii="Cascadia Mono" w:hAnsi="Cascadia Mono" w:cs="Cascadia Mono"/>
+          <w:sz w:val="20"/>
+          <w:szCs w:val="20"/>
+        </w:rPr>
+        <w:t xml:space="preserve">    if (</w:t>
+      </w:r>
+      <w:proofErr w:type="spellStart"/>
+      <w:r>
+        <w:rPr>
+          <w:rFonts w:ascii="Cascadia Mono" w:hAnsi="Cascadia Mono" w:cs="Cascadia Mono"/>
+          <w:sz w:val="20"/>
+          <w:szCs w:val="20"/>
+        </w:rPr>
+        <w:t>choiceStr</w:t>
+      </w:r>
+      <w:proofErr w:type="spellEnd"/>
+      <w:r>
+        <w:rPr>
+          <w:rFonts w:ascii="Cascadia Mono" w:hAnsi="Cascadia Mono" w:cs="Cascadia Mono"/>
+          <w:sz w:val="20"/>
+          <w:szCs w:val="20"/>
+        </w:rPr>
+        <w:t xml:space="preserve"> == "1" || </w:t>
+      </w:r>
+      <w:proofErr w:type="spellStart"/>
+      <w:r>
+        <w:rPr>
+          <w:rFonts w:ascii="Cascadia Mono" w:hAnsi="Cascadia Mono" w:cs="Cascadia Mono"/>
+          <w:sz w:val="20"/>
+          <w:szCs w:val="20"/>
+        </w:rPr>
+        <w:t>choiceStr</w:t>
+      </w:r>
+      <w:proofErr w:type="spellEnd"/>
+      <w:r>
+        <w:rPr>
+          <w:rFonts w:ascii="Cascadia Mono" w:hAnsi="Cascadia Mono" w:cs="Cascadia Mono"/>
+          <w:sz w:val="20"/>
+          <w:szCs w:val="20"/>
+        </w:rPr>
+        <w:t xml:space="preserve"> == "2")</w:t>
+      </w:r>
+    </w:p>
+    <w:p>
+      <w:pPr>
+        <w:rPr>
+          <w:rFonts w:ascii="Cascadia Mono" w:hAnsi="Cascadia Mono" w:cs="Cascadia Mono"/>
+          <w:sz w:val="20"/>
+          <w:szCs w:val="20"/>
+        </w:rPr>
+      </w:pPr>
+      <w:r>
+        <w:rPr>
+          <w:rFonts w:ascii="Cascadia Mono" w:hAnsi="Cascadia Mono" w:cs="Cascadia Mono"/>
+          <w:sz w:val="20"/>
+          <w:szCs w:val="20"/>
+        </w:rPr>
+        <w:t xml:space="preserve">        choice = </w:t>
+      </w:r>
+      <w:proofErr w:type="spellStart"/>
+      <w:r>
+        <w:rPr>
+          <w:rFonts w:ascii="Cascadia Mono" w:hAnsi="Cascadia Mono" w:cs="Cascadia Mono"/>
+          <w:sz w:val="20"/>
+          <w:szCs w:val="20"/>
+        </w:rPr>
+        <w:t>stoi</w:t>
+      </w:r>
+      <w:proofErr w:type="spellEnd"/>
+      <w:r>
+        <w:rPr>
+          <w:rFonts w:ascii="Cascadia Mono" w:hAnsi="Cascadia Mono" w:cs="Cascadia Mono"/>
+          <w:sz w:val="20"/>
+          <w:szCs w:val="20"/>
+        </w:rPr>
+        <w:t>(</w:t>
+      </w:r>
+      <w:proofErr w:type="spellStart"/>
+      <w:r>
+        <w:rPr>
+          <w:rFonts w:ascii="Cascadia Mono" w:hAnsi="Cascadia Mono" w:cs="Cascadia Mono"/>
+          <w:sz w:val="20"/>
+          <w:szCs w:val="20"/>
+        </w:rPr>
+        <w:t>choiceStr</w:t>
+      </w:r>
+      <w:proofErr w:type="spellEnd"/>
+      <w:r>
+        <w:rPr>
+          <w:rFonts w:ascii="Cascadia Mono" w:hAnsi="Cascadia Mono" w:cs="Cascadia Mono"/>
+          <w:sz w:val="20"/>
+          <w:szCs w:val="20"/>
+        </w:rPr>
+        <w:t>);</w:t>
+      </w:r>
+    </w:p>
+    <w:p>
+      <w:pPr>
+        <w:rPr>
+          <w:rFonts w:ascii="Cascadia Mono" w:hAnsi="Cascadia Mono" w:cs="Cascadia Mono"/>
+          <w:sz w:val="20"/>
+          <w:szCs w:val="20"/>
+        </w:rPr>
+      </w:pPr>
+      <w:r>
+        <w:rPr>
+          <w:rFonts w:ascii="Cascadia Mono" w:hAnsi="Cascadia Mono" w:cs="Cascadia Mono"/>
+          <w:sz w:val="20"/>
+          <w:szCs w:val="20"/>
+        </w:rPr>
+        <w:t xml:space="preserve">    else</w:t>
+      </w:r>
+    </w:p>
+    <w:p>
+      <w:pPr>
+        <w:rPr>
+          <w:rFonts w:ascii="Cascadia Mono" w:hAnsi="Cascadia Mono" w:cs="Cascadia Mono"/>
+          <w:sz w:val="20"/>
+          <w:szCs w:val="20"/>
+        </w:rPr>
+      </w:pPr>
+      <w:r>
+        <w:rPr>
+          <w:rFonts w:ascii="Cascadia Mono" w:hAnsi="Cascadia Mono" w:cs="Cascadia Mono"/>
+          <w:sz w:val="20"/>
+          <w:szCs w:val="20"/>
+        </w:rPr>
+        <w:t xml:space="preserve">        err = </w:t>
+      </w:r>
+      <w:proofErr w:type="spellStart"/>
+      <w:r>
+        <w:rPr>
+          <w:rFonts w:ascii="Cascadia Mono" w:hAnsi="Cascadia Mono" w:cs="Cascadia Mono"/>
+          <w:sz w:val="20"/>
+          <w:szCs w:val="20"/>
+        </w:rPr>
+        <w:t>choiceStr.length</w:t>
+      </w:r>
+      <w:proofErr w:type="spellEnd"/>
+      <w:r>
+        <w:rPr>
+          <w:rFonts w:ascii="Cascadia Mono" w:hAnsi="Cascadia Mono" w:cs="Cascadia Mono"/>
+          <w:sz w:val="20"/>
+          <w:szCs w:val="20"/>
+        </w:rPr>
+        <w:t xml:space="preserve">() &gt; </w:t>
+      </w:r>
+      <w:proofErr w:type="gramStart"/>
+      <w:r>
+        <w:rPr>
+          <w:rFonts w:ascii="Cascadia Mono" w:hAnsi="Cascadia Mono" w:cs="Cascadia Mono"/>
+          <w:sz w:val="20"/>
+          <w:szCs w:val="20"/>
+        </w:rPr>
+        <w:t>0 ?</w:t>
+      </w:r>
+      <w:proofErr w:type="gramEnd"/>
+      <w:r>
+        <w:rPr>
+          <w:rFonts w:ascii="Cascadia Mono" w:hAnsi="Cascadia Mono" w:cs="Cascadia Mono"/>
+          <w:sz w:val="20"/>
+          <w:szCs w:val="20"/>
+        </w:rPr>
+        <w:t xml:space="preserve"> INCORRECT_</w:t>
+      </w:r>
+      <w:proofErr w:type="gramStart"/>
+      <w:r>
+        <w:rPr>
+          <w:rFonts w:ascii="Cascadia Mono" w:hAnsi="Cascadia Mono" w:cs="Cascadia Mono"/>
+          <w:sz w:val="20"/>
+          <w:szCs w:val="20"/>
+        </w:rPr>
+        <w:t>DATA :</w:t>
+      </w:r>
+      <w:proofErr w:type="gramEnd"/>
+      <w:r>
+        <w:rPr>
+          <w:rFonts w:ascii="Cascadia Mono" w:hAnsi="Cascadia Mono" w:cs="Cascadia Mono"/>
+          <w:sz w:val="20"/>
+          <w:szCs w:val="20"/>
+        </w:rPr>
+        <w:t xml:space="preserve"> EMPTY_LINE;</w:t>
+      </w:r>
+    </w:p>
+    <w:p>
+      <w:pPr>
+        <w:rPr>
+          <w:rFonts w:ascii="Cascadia Mono" w:hAnsi="Cascadia Mono" w:cs="Cascadia Mono"/>
+          <w:sz w:val="20"/>
+          <w:szCs w:val="20"/>
+        </w:rPr>
+      </w:pPr>
+      <w:r>
+        <w:rPr>
+          <w:rFonts w:ascii="Cascadia Mono" w:hAnsi="Cascadia Mono" w:cs="Cascadia Mono"/>
+          <w:sz w:val="20"/>
+          <w:szCs w:val="20"/>
+        </w:rPr>
+        <w:t xml:space="preserve">    return err;</w:t>
+      </w:r>
+    </w:p>
+    <w:p>
+      <w:pPr>
+        <w:rPr>
+          <w:rFonts w:ascii="Cascadia Mono" w:hAnsi="Cascadia Mono" w:cs="Cascadia Mono"/>
+          <w:sz w:val="20"/>
+          <w:szCs w:val="20"/>
+        </w:rPr>
+      </w:pPr>
+      <w:r>
+        <w:rPr>
+          <w:rFonts w:ascii="Cascadia Mono" w:hAnsi="Cascadia Mono" w:cs="Cascadia Mono"/>
+          <w:sz w:val="20"/>
+          <w:szCs w:val="20"/>
+        </w:rPr>
+        <w:t>}</w:t>
+      </w:r>
+    </w:p>
+    <w:p>
+      <w:pPr>
+        <w:rPr>
+          <w:rFonts w:ascii="Cascadia Mono" w:hAnsi="Cascadia Mono" w:cs="Cascadia Mono"/>
+          <w:sz w:val="20"/>
+          <w:szCs w:val="20"/>
+        </w:rPr>
+      </w:pPr>
+    </w:p>
+    <w:p>
+      <w:pPr>
+        <w:rPr>
+          <w:rFonts w:ascii="Cascadia Mono" w:hAnsi="Cascadia Mono" w:cs="Cascadia Mono"/>
+          <w:sz w:val="20"/>
+          <w:szCs w:val="20"/>
+        </w:rPr>
+      </w:pPr>
       <w:r>
         <w:rPr>
           <w:rFonts w:ascii="Cascadia Mono" w:hAnsi="Cascadia Mono" w:cs="Cascadia Mono"/>
@@ -18388,6 +18862,222 @@
           <w:sz w:val="20"/>
           <w:szCs w:val="20"/>
         </w:rPr>
+        <w:t>userChoice</w:t>
+      </w:r>
+      <w:proofErr w:type="spellEnd"/>
+      <w:r>
+        <w:rPr>
+          <w:rFonts w:ascii="Cascadia Mono" w:hAnsi="Cascadia Mono" w:cs="Cascadia Mono"/>
+          <w:sz w:val="20"/>
+          <w:szCs w:val="20"/>
+        </w:rPr>
+        <w:t>(</w:t>
+      </w:r>
+      <w:proofErr w:type="gramEnd"/>
+      <w:r>
+        <w:rPr>
+          <w:rFonts w:ascii="Cascadia Mono" w:hAnsi="Cascadia Mono" w:cs="Cascadia Mono"/>
+          <w:sz w:val="20"/>
+          <w:szCs w:val="20"/>
+        </w:rPr>
+        <w:t>)</w:t>
+      </w:r>
+    </w:p>
+    <w:p>
+      <w:pPr>
+        <w:rPr>
+          <w:rFonts w:ascii="Cascadia Mono" w:hAnsi="Cascadia Mono" w:cs="Cascadia Mono"/>
+          <w:sz w:val="20"/>
+          <w:szCs w:val="20"/>
+        </w:rPr>
+      </w:pPr>
+      <w:r>
+        <w:rPr>
+          <w:rFonts w:ascii="Cascadia Mono" w:hAnsi="Cascadia Mono" w:cs="Cascadia Mono"/>
+          <w:sz w:val="20"/>
+          <w:szCs w:val="20"/>
+        </w:rPr>
+        <w:t>{</w:t>
+      </w:r>
+    </w:p>
+    <w:p>
+      <w:pPr>
+        <w:rPr>
+          <w:rFonts w:ascii="Cascadia Mono" w:hAnsi="Cascadia Mono" w:cs="Cascadia Mono"/>
+          <w:sz w:val="20"/>
+          <w:szCs w:val="20"/>
+        </w:rPr>
+      </w:pPr>
+      <w:r>
+        <w:rPr>
+          <w:rFonts w:ascii="Cascadia Mono" w:hAnsi="Cascadia Mono" w:cs="Cascadia Mono"/>
+          <w:sz w:val="20"/>
+          <w:szCs w:val="20"/>
+        </w:rPr>
+        <w:t xml:space="preserve">    int choice;</w:t>
+      </w:r>
+    </w:p>
+    <w:p>
+      <w:pPr>
+        <w:rPr>
+          <w:rFonts w:ascii="Cascadia Mono" w:hAnsi="Cascadia Mono" w:cs="Cascadia Mono"/>
+          <w:sz w:val="20"/>
+          <w:szCs w:val="20"/>
+        </w:rPr>
+      </w:pPr>
+      <w:r>
+        <w:rPr>
+          <w:rFonts w:ascii="Cascadia Mono" w:hAnsi="Cascadia Mono" w:cs="Cascadia Mono"/>
+          <w:sz w:val="20"/>
+          <w:szCs w:val="20"/>
+        </w:rPr>
+        <w:t xml:space="preserve">    </w:t>
+      </w:r>
+      <w:proofErr w:type="spellStart"/>
+      <w:r>
+        <w:rPr>
+          <w:rFonts w:ascii="Cascadia Mono" w:hAnsi="Cascadia Mono" w:cs="Cascadia Mono"/>
+          <w:sz w:val="20"/>
+          <w:szCs w:val="20"/>
+        </w:rPr>
+        <w:t>cout</w:t>
+      </w:r>
+      <w:proofErr w:type="spellEnd"/>
+      <w:r>
+        <w:rPr>
+          <w:rFonts w:ascii="Cascadia Mono" w:hAnsi="Cascadia Mono" w:cs="Cascadia Mono"/>
+          <w:sz w:val="20"/>
+          <w:szCs w:val="20"/>
+        </w:rPr>
+        <w:t xml:space="preserve"> &lt;&lt; "Choose a way of input/output of data\n"</w:t>
+      </w:r>
+    </w:p>
+    <w:p>
+      <w:pPr>
+        <w:rPr>
+          <w:rFonts w:ascii="Cascadia Mono" w:hAnsi="Cascadia Mono" w:cs="Cascadia Mono"/>
+          <w:sz w:val="20"/>
+          <w:szCs w:val="20"/>
+        </w:rPr>
+      </w:pPr>
+      <w:r>
+        <w:rPr>
+          <w:rFonts w:ascii="Cascadia Mono" w:hAnsi="Cascadia Mono" w:cs="Cascadia Mono"/>
+          <w:sz w:val="20"/>
+          <w:szCs w:val="20"/>
+        </w:rPr>
+        <w:t xml:space="preserve">        &lt;&lt; "1 -- Console\n"</w:t>
+      </w:r>
+    </w:p>
+    <w:p>
+      <w:pPr>
+        <w:rPr>
+          <w:rFonts w:ascii="Cascadia Mono" w:hAnsi="Cascadia Mono" w:cs="Cascadia Mono"/>
+          <w:sz w:val="20"/>
+          <w:szCs w:val="20"/>
+        </w:rPr>
+      </w:pPr>
+      <w:r>
+        <w:rPr>
+          <w:rFonts w:ascii="Cascadia Mono" w:hAnsi="Cascadia Mono" w:cs="Cascadia Mono"/>
+          <w:sz w:val="20"/>
+          <w:szCs w:val="20"/>
+        </w:rPr>
+        <w:t xml:space="preserve">        &lt;&lt; "2 -- File\n";</w:t>
+      </w:r>
+    </w:p>
+    <w:p>
+      <w:pPr>
+        <w:rPr>
+          <w:rFonts w:ascii="Cascadia Mono" w:hAnsi="Cascadia Mono" w:cs="Cascadia Mono"/>
+          <w:sz w:val="20"/>
+          <w:szCs w:val="20"/>
+        </w:rPr>
+      </w:pPr>
+      <w:r>
+        <w:rPr>
+          <w:rFonts w:ascii="Cascadia Mono" w:hAnsi="Cascadia Mono" w:cs="Cascadia Mono"/>
+          <w:sz w:val="20"/>
+          <w:szCs w:val="20"/>
+        </w:rPr>
+        <w:t xml:space="preserve">    </w:t>
+      </w:r>
+      <w:proofErr w:type="spellStart"/>
+      <w:r>
+        <w:rPr>
+          <w:rFonts w:ascii="Cascadia Mono" w:hAnsi="Cascadia Mono" w:cs="Cascadia Mono"/>
+          <w:sz w:val="20"/>
+          <w:szCs w:val="20"/>
+        </w:rPr>
+        <w:t>ErrorsCode</w:t>
+      </w:r>
+      <w:proofErr w:type="spellEnd"/>
+      <w:r>
+        <w:rPr>
+          <w:rFonts w:ascii="Cascadia Mono" w:hAnsi="Cascadia Mono" w:cs="Cascadia Mono"/>
+          <w:sz w:val="20"/>
+          <w:szCs w:val="20"/>
+        </w:rPr>
+        <w:t xml:space="preserve"> err;</w:t>
+      </w:r>
+    </w:p>
+    <w:p>
+      <w:pPr>
+        <w:rPr>
+          <w:rFonts w:ascii="Cascadia Mono" w:hAnsi="Cascadia Mono" w:cs="Cascadia Mono"/>
+          <w:sz w:val="20"/>
+          <w:szCs w:val="20"/>
+        </w:rPr>
+      </w:pPr>
+      <w:r>
+        <w:rPr>
+          <w:rFonts w:ascii="Cascadia Mono" w:hAnsi="Cascadia Mono" w:cs="Cascadia Mono"/>
+          <w:sz w:val="20"/>
+          <w:szCs w:val="20"/>
+        </w:rPr>
+        <w:t xml:space="preserve">    do</w:t>
+      </w:r>
+    </w:p>
+    <w:p>
+      <w:pPr>
+        <w:rPr>
+          <w:rFonts w:ascii="Cascadia Mono" w:hAnsi="Cascadia Mono" w:cs="Cascadia Mono"/>
+          <w:sz w:val="20"/>
+          <w:szCs w:val="20"/>
+        </w:rPr>
+      </w:pPr>
+      <w:r>
+        <w:rPr>
+          <w:rFonts w:ascii="Cascadia Mono" w:hAnsi="Cascadia Mono" w:cs="Cascadia Mono"/>
+          <w:sz w:val="20"/>
+          <w:szCs w:val="20"/>
+        </w:rPr>
+        <w:t xml:space="preserve">    {</w:t>
+      </w:r>
+    </w:p>
+    <w:p>
+      <w:pPr>
+        <w:rPr>
+          <w:rFonts w:ascii="Cascadia Mono" w:hAnsi="Cascadia Mono" w:cs="Cascadia Mono"/>
+          <w:sz w:val="20"/>
+          <w:szCs w:val="20"/>
+        </w:rPr>
+      </w:pPr>
+      <w:r>
+        <w:rPr>
+          <w:rFonts w:ascii="Cascadia Mono" w:hAnsi="Cascadia Mono" w:cs="Cascadia Mono"/>
+          <w:sz w:val="20"/>
+          <w:szCs w:val="20"/>
+        </w:rPr>
+        <w:t xml:space="preserve">        err = </w:t>
+      </w:r>
+      <w:proofErr w:type="spellStart"/>
+      <w:r>
+        <w:rPr>
+          <w:rFonts w:ascii="Cascadia Mono" w:hAnsi="Cascadia Mono" w:cs="Cascadia Mono"/>
+          <w:sz w:val="20"/>
+          <w:szCs w:val="20"/>
+        </w:rPr>
         <w:t>inpChoice</w:t>
       </w:r>
       <w:proofErr w:type="spellEnd"/>
@@ -18397,6 +19087,218 @@
           <w:sz w:val="20"/>
           <w:szCs w:val="20"/>
         </w:rPr>
+        <w:t>(choice);</w:t>
+      </w:r>
+    </w:p>
+    <w:p>
+      <w:pPr>
+        <w:rPr>
+          <w:rFonts w:ascii="Cascadia Mono" w:hAnsi="Cascadia Mono" w:cs="Cascadia Mono"/>
+          <w:sz w:val="20"/>
+          <w:szCs w:val="20"/>
+        </w:rPr>
+      </w:pPr>
+      <w:r>
+        <w:rPr>
+          <w:rFonts w:ascii="Cascadia Mono" w:hAnsi="Cascadia Mono" w:cs="Cascadia Mono"/>
+          <w:sz w:val="20"/>
+          <w:szCs w:val="20"/>
+        </w:rPr>
+        <w:t xml:space="preserve">        if (</w:t>
+      </w:r>
+      <w:proofErr w:type="gramStart"/>
+      <w:r>
+        <w:rPr>
+          <w:rFonts w:ascii="Cascadia Mono" w:hAnsi="Cascadia Mono" w:cs="Cascadia Mono"/>
+          <w:sz w:val="20"/>
+          <w:szCs w:val="20"/>
+        </w:rPr>
+        <w:t>err !</w:t>
+      </w:r>
+      <w:proofErr w:type="gramEnd"/>
+      <w:r>
+        <w:rPr>
+          <w:rFonts w:ascii="Cascadia Mono" w:hAnsi="Cascadia Mono" w:cs="Cascadia Mono"/>
+          <w:sz w:val="20"/>
+          <w:szCs w:val="20"/>
+        </w:rPr>
+        <w:t>= SUCCESS)</w:t>
+      </w:r>
+    </w:p>
+    <w:p>
+      <w:pPr>
+        <w:rPr>
+          <w:rFonts w:ascii="Cascadia Mono" w:hAnsi="Cascadia Mono" w:cs="Cascadia Mono"/>
+          <w:sz w:val="20"/>
+          <w:szCs w:val="20"/>
+        </w:rPr>
+      </w:pPr>
+      <w:r>
+        <w:rPr>
+          <w:rFonts w:ascii="Cascadia Mono" w:hAnsi="Cascadia Mono" w:cs="Cascadia Mono"/>
+          <w:sz w:val="20"/>
+          <w:szCs w:val="20"/>
+        </w:rPr>
+        <w:t xml:space="preserve">            </w:t>
+      </w:r>
+      <w:proofErr w:type="spellStart"/>
+      <w:r>
+        <w:rPr>
+          <w:rFonts w:ascii="Cascadia Mono" w:hAnsi="Cascadia Mono" w:cs="Cascadia Mono"/>
+          <w:sz w:val="20"/>
+          <w:szCs w:val="20"/>
+        </w:rPr>
+        <w:t>cout</w:t>
+      </w:r>
+      <w:proofErr w:type="spellEnd"/>
+      <w:r>
+        <w:rPr>
+          <w:rFonts w:ascii="Cascadia Mono" w:hAnsi="Cascadia Mono" w:cs="Cascadia Mono"/>
+          <w:sz w:val="20"/>
+          <w:szCs w:val="20"/>
+        </w:rPr>
+        <w:t xml:space="preserve"> &lt;&lt; </w:t>
+      </w:r>
+      <w:proofErr w:type="gramStart"/>
+      <w:r>
+        <w:rPr>
+          <w:rFonts w:ascii="Cascadia Mono" w:hAnsi="Cascadia Mono" w:cs="Cascadia Mono"/>
+          <w:sz w:val="20"/>
+          <w:szCs w:val="20"/>
+        </w:rPr>
+        <w:t>ERRORS[</w:t>
+      </w:r>
+      <w:proofErr w:type="gramEnd"/>
+      <w:r>
+        <w:rPr>
+          <w:rFonts w:ascii="Cascadia Mono" w:hAnsi="Cascadia Mono" w:cs="Cascadia Mono"/>
+          <w:sz w:val="20"/>
+          <w:szCs w:val="20"/>
+        </w:rPr>
+        <w:t>err] &lt;&lt; "Please, enter again\n";</w:t>
+      </w:r>
+    </w:p>
+    <w:p>
+      <w:pPr>
+        <w:rPr>
+          <w:rFonts w:ascii="Cascadia Mono" w:hAnsi="Cascadia Mono" w:cs="Cascadia Mono"/>
+          <w:sz w:val="20"/>
+          <w:szCs w:val="20"/>
+        </w:rPr>
+      </w:pPr>
+      <w:r>
+        <w:rPr>
+          <w:rFonts w:ascii="Cascadia Mono" w:hAnsi="Cascadia Mono" w:cs="Cascadia Mono"/>
+          <w:sz w:val="20"/>
+          <w:szCs w:val="20"/>
+        </w:rPr>
+        <w:t xml:space="preserve">    } while (</w:t>
+      </w:r>
+      <w:proofErr w:type="gramStart"/>
+      <w:r>
+        <w:rPr>
+          <w:rFonts w:ascii="Cascadia Mono" w:hAnsi="Cascadia Mono" w:cs="Cascadia Mono"/>
+          <w:sz w:val="20"/>
+          <w:szCs w:val="20"/>
+        </w:rPr>
+        <w:t>err !</w:t>
+      </w:r>
+      <w:proofErr w:type="gramEnd"/>
+      <w:r>
+        <w:rPr>
+          <w:rFonts w:ascii="Cascadia Mono" w:hAnsi="Cascadia Mono" w:cs="Cascadia Mono"/>
+          <w:sz w:val="20"/>
+          <w:szCs w:val="20"/>
+        </w:rPr>
+        <w:t>= SUCCESS);</w:t>
+      </w:r>
+    </w:p>
+    <w:p>
+      <w:pPr>
+        <w:rPr>
+          <w:rFonts w:ascii="Cascadia Mono" w:hAnsi="Cascadia Mono" w:cs="Cascadia Mono"/>
+          <w:sz w:val="20"/>
+          <w:szCs w:val="20"/>
+        </w:rPr>
+      </w:pPr>
+      <w:r>
+        <w:rPr>
+          <w:rFonts w:ascii="Cascadia Mono" w:hAnsi="Cascadia Mono" w:cs="Cascadia Mono"/>
+          <w:sz w:val="20"/>
+          <w:szCs w:val="20"/>
+        </w:rPr>
+        <w:t xml:space="preserve">    return choice;</w:t>
+      </w:r>
+    </w:p>
+    <w:p>
+      <w:pPr>
+        <w:rPr>
+          <w:rFonts w:ascii="Cascadia Mono" w:hAnsi="Cascadia Mono" w:cs="Cascadia Mono"/>
+          <w:sz w:val="20"/>
+          <w:szCs w:val="20"/>
+        </w:rPr>
+      </w:pPr>
+      <w:r>
+        <w:rPr>
+          <w:rFonts w:ascii="Cascadia Mono" w:hAnsi="Cascadia Mono" w:cs="Cascadia Mono"/>
+          <w:sz w:val="20"/>
+          <w:szCs w:val="20"/>
+        </w:rPr>
+        <w:t>}</w:t>
+      </w:r>
+    </w:p>
+    <w:p>
+      <w:pPr>
+        <w:rPr>
+          <w:rFonts w:ascii="Cascadia Mono" w:hAnsi="Cascadia Mono" w:cs="Cascadia Mono"/>
+          <w:sz w:val="20"/>
+          <w:szCs w:val="20"/>
+        </w:rPr>
+      </w:pPr>
+    </w:p>
+    <w:p>
+      <w:pPr>
+        <w:rPr>
+          <w:rFonts w:ascii="Cascadia Mono" w:hAnsi="Cascadia Mono" w:cs="Cascadia Mono"/>
+          <w:sz w:val="20"/>
+          <w:szCs w:val="20"/>
+        </w:rPr>
+      </w:pPr>
+      <w:proofErr w:type="spellStart"/>
+      <w:r>
+        <w:rPr>
+          <w:rFonts w:ascii="Cascadia Mono" w:hAnsi="Cascadia Mono" w:cs="Cascadia Mono"/>
+          <w:sz w:val="20"/>
+          <w:szCs w:val="20"/>
+        </w:rPr>
+        <w:t>ErrorsCode</w:t>
+      </w:r>
+      <w:proofErr w:type="spellEnd"/>
+      <w:r>
+        <w:rPr>
+          <w:rFonts w:ascii="Cascadia Mono" w:hAnsi="Cascadia Mono" w:cs="Cascadia Mono"/>
+          <w:sz w:val="20"/>
+          <w:szCs w:val="20"/>
+        </w:rPr>
+        <w:t xml:space="preserve"> </w:t>
+      </w:r>
+      <w:proofErr w:type="spellStart"/>
+      <w:proofErr w:type="gramStart"/>
+      <w:r>
+        <w:rPr>
+          <w:rFonts w:ascii="Cascadia Mono" w:hAnsi="Cascadia Mono" w:cs="Cascadia Mono"/>
+          <w:sz w:val="20"/>
+          <w:szCs w:val="20"/>
+        </w:rPr>
+        <w:t>inpValidBorder</w:t>
+      </w:r>
+      <w:proofErr w:type="spellEnd"/>
+      <w:r>
+        <w:rPr>
+          <w:rFonts w:ascii="Cascadia Mono" w:hAnsi="Cascadia Mono" w:cs="Cascadia Mono"/>
+          <w:sz w:val="20"/>
+          <w:szCs w:val="20"/>
+        </w:rPr>
         <w:t>(</w:t>
       </w:r>
       <w:proofErr w:type="gramEnd"/>
@@ -18406,7 +19308,7 @@
           <w:sz w:val="20"/>
           <w:szCs w:val="20"/>
         </w:rPr>
-        <w:t>int&amp; choice)</w:t>
+        <w:t>int&amp; numb)</w:t>
       </w:r>
     </w:p>
     <w:p>
@@ -18440,848 +19342,25 @@
           <w:sz w:val="20"/>
           <w:szCs w:val="20"/>
         </w:rPr>
-        <w:t xml:space="preserve">    int err;</w:t>
-      </w:r>
-    </w:p>
-    <w:p>
-      <w:pPr>
-        <w:rPr>
-          <w:rFonts w:ascii="Cascadia Mono" w:hAnsi="Cascadia Mono" w:cs="Cascadia Mono"/>
-          <w:sz w:val="20"/>
-          <w:szCs w:val="20"/>
-        </w:rPr>
-      </w:pPr>
-      <w:r>
-        <w:rPr>
-          <w:rFonts w:ascii="Cascadia Mono" w:hAnsi="Cascadia Mono" w:cs="Cascadia Mono"/>
-          <w:sz w:val="20"/>
-          <w:szCs w:val="20"/>
-        </w:rPr>
-        <w:t xml:space="preserve">    string </w:t>
-      </w:r>
-      <w:proofErr w:type="spellStart"/>
-      <w:r>
-        <w:rPr>
-          <w:rFonts w:ascii="Cascadia Mono" w:hAnsi="Cascadia Mono" w:cs="Cascadia Mono"/>
-          <w:sz w:val="20"/>
-          <w:szCs w:val="20"/>
-        </w:rPr>
-        <w:t>choiceStr</w:t>
-      </w:r>
-      <w:proofErr w:type="spellEnd"/>
-      <w:r>
-        <w:rPr>
-          <w:rFonts w:ascii="Cascadia Mono" w:hAnsi="Cascadia Mono" w:cs="Cascadia Mono"/>
-          <w:sz w:val="20"/>
-          <w:szCs w:val="20"/>
-        </w:rPr>
-        <w:t>;</w:t>
-      </w:r>
-    </w:p>
-    <w:p>
-      <w:pPr>
-        <w:rPr>
-          <w:rFonts w:ascii="Cascadia Mono" w:hAnsi="Cascadia Mono" w:cs="Cascadia Mono"/>
-          <w:sz w:val="20"/>
-          <w:szCs w:val="20"/>
-        </w:rPr>
-      </w:pPr>
-      <w:r>
-        <w:rPr>
-          <w:rFonts w:ascii="Cascadia Mono" w:hAnsi="Cascadia Mono" w:cs="Cascadia Mono"/>
-          <w:sz w:val="20"/>
-          <w:szCs w:val="20"/>
-        </w:rPr>
-        <w:t xml:space="preserve">    err = SUCCESS;</w:t>
-      </w:r>
-    </w:p>
-    <w:p>
-      <w:pPr>
-        <w:rPr>
-          <w:rFonts w:ascii="Cascadia Mono" w:hAnsi="Cascadia Mono" w:cs="Cascadia Mono"/>
-          <w:sz w:val="20"/>
-          <w:szCs w:val="20"/>
-        </w:rPr>
-      </w:pPr>
-      <w:r>
-        <w:rPr>
-          <w:rFonts w:ascii="Cascadia Mono" w:hAnsi="Cascadia Mono" w:cs="Cascadia Mono"/>
-          <w:sz w:val="20"/>
-          <w:szCs w:val="20"/>
-        </w:rPr>
         <w:t xml:space="preserve">    </w:t>
       </w:r>
       <w:proofErr w:type="spellStart"/>
-      <w:proofErr w:type="gramStart"/>
-      <w:r>
-        <w:rPr>
-          <w:rFonts w:ascii="Cascadia Mono" w:hAnsi="Cascadia Mono" w:cs="Cascadia Mono"/>
-          <w:sz w:val="20"/>
-          <w:szCs w:val="20"/>
-        </w:rPr>
-        <w:t>getline</w:t>
-      </w:r>
-      <w:proofErr w:type="spellEnd"/>
-      <w:r>
-        <w:rPr>
-          <w:rFonts w:ascii="Cascadia Mono" w:hAnsi="Cascadia Mono" w:cs="Cascadia Mono"/>
-          <w:sz w:val="20"/>
-          <w:szCs w:val="20"/>
-        </w:rPr>
-        <w:t>(</w:t>
-      </w:r>
-      <w:proofErr w:type="spellStart"/>
-      <w:proofErr w:type="gramEnd"/>
-      <w:r>
-        <w:rPr>
-          <w:rFonts w:ascii="Cascadia Mono" w:hAnsi="Cascadia Mono" w:cs="Cascadia Mono"/>
-          <w:sz w:val="20"/>
-          <w:szCs w:val="20"/>
-        </w:rPr>
-        <w:t>cin</w:t>
-      </w:r>
-      <w:proofErr w:type="spellEnd"/>
-      <w:r>
-        <w:rPr>
-          <w:rFonts w:ascii="Cascadia Mono" w:hAnsi="Cascadia Mono" w:cs="Cascadia Mono"/>
-          <w:sz w:val="20"/>
-          <w:szCs w:val="20"/>
-        </w:rPr>
-        <w:t xml:space="preserve">, </w:t>
-      </w:r>
-      <w:proofErr w:type="spellStart"/>
-      <w:r>
-        <w:rPr>
-          <w:rFonts w:ascii="Cascadia Mono" w:hAnsi="Cascadia Mono" w:cs="Cascadia Mono"/>
-          <w:sz w:val="20"/>
-          <w:szCs w:val="20"/>
-        </w:rPr>
-        <w:t>choiceStr</w:t>
-      </w:r>
-      <w:proofErr w:type="spellEnd"/>
-      <w:r>
-        <w:rPr>
-          <w:rFonts w:ascii="Cascadia Mono" w:hAnsi="Cascadia Mono" w:cs="Cascadia Mono"/>
-          <w:sz w:val="20"/>
-          <w:szCs w:val="20"/>
-        </w:rPr>
-        <w:t>);</w:t>
-      </w:r>
-    </w:p>
-    <w:p>
-      <w:pPr>
-        <w:rPr>
-          <w:rFonts w:ascii="Cascadia Mono" w:hAnsi="Cascadia Mono" w:cs="Cascadia Mono"/>
-          <w:sz w:val="20"/>
-          <w:szCs w:val="20"/>
-        </w:rPr>
-      </w:pPr>
-      <w:r>
-        <w:rPr>
-          <w:rFonts w:ascii="Cascadia Mono" w:hAnsi="Cascadia Mono" w:cs="Cascadia Mono"/>
-          <w:sz w:val="20"/>
-          <w:szCs w:val="20"/>
-        </w:rPr>
-        <w:t xml:space="preserve">    if (</w:t>
-      </w:r>
-      <w:proofErr w:type="spellStart"/>
-      <w:r>
-        <w:rPr>
-          <w:rFonts w:ascii="Cascadia Mono" w:hAnsi="Cascadia Mono" w:cs="Cascadia Mono"/>
-          <w:sz w:val="20"/>
-          <w:szCs w:val="20"/>
-        </w:rPr>
-        <w:t>choiceStr</w:t>
-      </w:r>
-      <w:proofErr w:type="spellEnd"/>
-      <w:r>
-        <w:rPr>
-          <w:rFonts w:ascii="Cascadia Mono" w:hAnsi="Cascadia Mono" w:cs="Cascadia Mono"/>
-          <w:sz w:val="20"/>
-          <w:szCs w:val="20"/>
-        </w:rPr>
-        <w:t xml:space="preserve"> == "1" || </w:t>
-      </w:r>
-      <w:proofErr w:type="spellStart"/>
-      <w:r>
-        <w:rPr>
-          <w:rFonts w:ascii="Cascadia Mono" w:hAnsi="Cascadia Mono" w:cs="Cascadia Mono"/>
-          <w:sz w:val="20"/>
-          <w:szCs w:val="20"/>
-        </w:rPr>
-        <w:t>choiceStr</w:t>
-      </w:r>
-      <w:proofErr w:type="spellEnd"/>
-      <w:r>
-        <w:rPr>
-          <w:rFonts w:ascii="Cascadia Mono" w:hAnsi="Cascadia Mono" w:cs="Cascadia Mono"/>
-          <w:sz w:val="20"/>
-          <w:szCs w:val="20"/>
-        </w:rPr>
-        <w:t xml:space="preserve"> == "2")</w:t>
-      </w:r>
-    </w:p>
-    <w:p>
-      <w:pPr>
-        <w:rPr>
-          <w:rFonts w:ascii="Cascadia Mono" w:hAnsi="Cascadia Mono" w:cs="Cascadia Mono"/>
-          <w:sz w:val="20"/>
-          <w:szCs w:val="20"/>
-        </w:rPr>
-      </w:pPr>
-      <w:r>
-        <w:rPr>
-          <w:rFonts w:ascii="Cascadia Mono" w:hAnsi="Cascadia Mono" w:cs="Cascadia Mono"/>
-          <w:sz w:val="20"/>
-          <w:szCs w:val="20"/>
-        </w:rPr>
-        <w:t xml:space="preserve">        choice = </w:t>
-      </w:r>
-      <w:proofErr w:type="spellStart"/>
-      <w:r>
-        <w:rPr>
-          <w:rFonts w:ascii="Cascadia Mono" w:hAnsi="Cascadia Mono" w:cs="Cascadia Mono"/>
-          <w:sz w:val="20"/>
-          <w:szCs w:val="20"/>
-        </w:rPr>
-        <w:t>stoi</w:t>
-      </w:r>
-      <w:proofErr w:type="spellEnd"/>
-      <w:r>
-        <w:rPr>
-          <w:rFonts w:ascii="Cascadia Mono" w:hAnsi="Cascadia Mono" w:cs="Cascadia Mono"/>
-          <w:sz w:val="20"/>
-          <w:szCs w:val="20"/>
-        </w:rPr>
-        <w:t>(</w:t>
-      </w:r>
-      <w:proofErr w:type="spellStart"/>
-      <w:r>
-        <w:rPr>
-          <w:rFonts w:ascii="Cascadia Mono" w:hAnsi="Cascadia Mono" w:cs="Cascadia Mono"/>
-          <w:sz w:val="20"/>
-          <w:szCs w:val="20"/>
-        </w:rPr>
-        <w:t>choiceStr</w:t>
-      </w:r>
-      <w:proofErr w:type="spellEnd"/>
-      <w:r>
-        <w:rPr>
-          <w:rFonts w:ascii="Cascadia Mono" w:hAnsi="Cascadia Mono" w:cs="Cascadia Mono"/>
-          <w:sz w:val="20"/>
-          <w:szCs w:val="20"/>
-        </w:rPr>
-        <w:t>);</w:t>
-      </w:r>
-    </w:p>
-    <w:p>
-      <w:pPr>
-        <w:rPr>
-          <w:rFonts w:ascii="Cascadia Mono" w:hAnsi="Cascadia Mono" w:cs="Cascadia Mono"/>
-          <w:sz w:val="20"/>
-          <w:szCs w:val="20"/>
-        </w:rPr>
-      </w:pPr>
-      <w:r>
-        <w:rPr>
-          <w:rFonts w:ascii="Cascadia Mono" w:hAnsi="Cascadia Mono" w:cs="Cascadia Mono"/>
-          <w:sz w:val="20"/>
-          <w:szCs w:val="20"/>
-        </w:rPr>
-        <w:t xml:space="preserve">    else</w:t>
-      </w:r>
-    </w:p>
-    <w:p>
-      <w:pPr>
-        <w:rPr>
-          <w:rFonts w:ascii="Cascadia Mono" w:hAnsi="Cascadia Mono" w:cs="Cascadia Mono"/>
-          <w:sz w:val="20"/>
-          <w:szCs w:val="20"/>
-        </w:rPr>
-      </w:pPr>
-      <w:r>
-        <w:rPr>
-          <w:rFonts w:ascii="Cascadia Mono" w:hAnsi="Cascadia Mono" w:cs="Cascadia Mono"/>
-          <w:sz w:val="20"/>
-          <w:szCs w:val="20"/>
-        </w:rPr>
-        <w:t xml:space="preserve">        err = </w:t>
-      </w:r>
-      <w:proofErr w:type="spellStart"/>
-      <w:r>
-        <w:rPr>
-          <w:rFonts w:ascii="Cascadia Mono" w:hAnsi="Cascadia Mono" w:cs="Cascadia Mono"/>
-          <w:sz w:val="20"/>
-          <w:szCs w:val="20"/>
-        </w:rPr>
-        <w:t>choiceStr.length</w:t>
-      </w:r>
-      <w:proofErr w:type="spellEnd"/>
-      <w:r>
-        <w:rPr>
-          <w:rFonts w:ascii="Cascadia Mono" w:hAnsi="Cascadia Mono" w:cs="Cascadia Mono"/>
-          <w:sz w:val="20"/>
-          <w:szCs w:val="20"/>
-        </w:rPr>
-        <w:t xml:space="preserve">() &gt; </w:t>
-      </w:r>
-      <w:proofErr w:type="gramStart"/>
-      <w:r>
-        <w:rPr>
-          <w:rFonts w:ascii="Cascadia Mono" w:hAnsi="Cascadia Mono" w:cs="Cascadia Mono"/>
-          <w:sz w:val="20"/>
-          <w:szCs w:val="20"/>
-        </w:rPr>
-        <w:t>0 ?</w:t>
-      </w:r>
-      <w:proofErr w:type="gramEnd"/>
-      <w:r>
-        <w:rPr>
-          <w:rFonts w:ascii="Cascadia Mono" w:hAnsi="Cascadia Mono" w:cs="Cascadia Mono"/>
-          <w:sz w:val="20"/>
-          <w:szCs w:val="20"/>
-        </w:rPr>
-        <w:t xml:space="preserve"> INCORRECT_</w:t>
-      </w:r>
-      <w:proofErr w:type="gramStart"/>
-      <w:r>
-        <w:rPr>
-          <w:rFonts w:ascii="Cascadia Mono" w:hAnsi="Cascadia Mono" w:cs="Cascadia Mono"/>
-          <w:sz w:val="20"/>
-          <w:szCs w:val="20"/>
-        </w:rPr>
-        <w:t>DATA :</w:t>
-      </w:r>
-      <w:proofErr w:type="gramEnd"/>
-      <w:r>
-        <w:rPr>
-          <w:rFonts w:ascii="Cascadia Mono" w:hAnsi="Cascadia Mono" w:cs="Cascadia Mono"/>
-          <w:sz w:val="20"/>
-          <w:szCs w:val="20"/>
-        </w:rPr>
-        <w:t xml:space="preserve"> EMPTY_LINE;</w:t>
-      </w:r>
-    </w:p>
-    <w:p>
-      <w:pPr>
-        <w:rPr>
-          <w:rFonts w:ascii="Cascadia Mono" w:hAnsi="Cascadia Mono" w:cs="Cascadia Mono"/>
-          <w:sz w:val="20"/>
-          <w:szCs w:val="20"/>
-        </w:rPr>
-      </w:pPr>
-      <w:r>
-        <w:rPr>
-          <w:rFonts w:ascii="Cascadia Mono" w:hAnsi="Cascadia Mono" w:cs="Cascadia Mono"/>
-          <w:sz w:val="20"/>
-          <w:szCs w:val="20"/>
-        </w:rPr>
-        <w:t xml:space="preserve">    return err;</w:t>
-      </w:r>
-    </w:p>
-    <w:p>
-      <w:pPr>
-        <w:rPr>
-          <w:rFonts w:ascii="Cascadia Mono" w:hAnsi="Cascadia Mono" w:cs="Cascadia Mono"/>
-          <w:sz w:val="20"/>
-          <w:szCs w:val="20"/>
-        </w:rPr>
-      </w:pPr>
-      <w:r>
-        <w:rPr>
-          <w:rFonts w:ascii="Cascadia Mono" w:hAnsi="Cascadia Mono" w:cs="Cascadia Mono"/>
-          <w:sz w:val="20"/>
-          <w:szCs w:val="20"/>
-        </w:rPr>
-        <w:t>}</w:t>
-      </w:r>
-    </w:p>
-    <w:p>
-      <w:pPr>
-        <w:rPr>
-          <w:rFonts w:ascii="Cascadia Mono" w:hAnsi="Cascadia Mono" w:cs="Cascadia Mono"/>
-          <w:sz w:val="20"/>
-          <w:szCs w:val="20"/>
-        </w:rPr>
-      </w:pPr>
-    </w:p>
-    <w:p>
-      <w:pPr>
-        <w:rPr>
-          <w:rFonts w:ascii="Cascadia Mono" w:hAnsi="Cascadia Mono" w:cs="Cascadia Mono"/>
-          <w:sz w:val="20"/>
-          <w:szCs w:val="20"/>
-        </w:rPr>
-      </w:pPr>
-      <w:r>
-        <w:rPr>
-          <w:rFonts w:ascii="Cascadia Mono" w:hAnsi="Cascadia Mono" w:cs="Cascadia Mono"/>
-          <w:sz w:val="20"/>
-          <w:szCs w:val="20"/>
-        </w:rPr>
-        <w:t xml:space="preserve">int </w:t>
-      </w:r>
-      <w:proofErr w:type="spellStart"/>
-      <w:proofErr w:type="gramStart"/>
-      <w:r>
-        <w:rPr>
-          <w:rFonts w:ascii="Cascadia Mono" w:hAnsi="Cascadia Mono" w:cs="Cascadia Mono"/>
-          <w:sz w:val="20"/>
-          <w:szCs w:val="20"/>
-        </w:rPr>
-        <w:t>userChoice</w:t>
-      </w:r>
-      <w:proofErr w:type="spellEnd"/>
-      <w:r>
-        <w:rPr>
-          <w:rFonts w:ascii="Cascadia Mono" w:hAnsi="Cascadia Mono" w:cs="Cascadia Mono"/>
-          <w:sz w:val="20"/>
-          <w:szCs w:val="20"/>
-        </w:rPr>
-        <w:t>(</w:t>
-      </w:r>
-      <w:proofErr w:type="gramEnd"/>
-      <w:r>
-        <w:rPr>
-          <w:rFonts w:ascii="Cascadia Mono" w:hAnsi="Cascadia Mono" w:cs="Cascadia Mono"/>
-          <w:sz w:val="20"/>
-          <w:szCs w:val="20"/>
-        </w:rPr>
-        <w:t>)</w:t>
-      </w:r>
-    </w:p>
-    <w:p>
-      <w:pPr>
-        <w:rPr>
-          <w:rFonts w:ascii="Cascadia Mono" w:hAnsi="Cascadia Mono" w:cs="Cascadia Mono"/>
-          <w:sz w:val="20"/>
-          <w:szCs w:val="20"/>
-        </w:rPr>
-      </w:pPr>
-      <w:r>
-        <w:rPr>
-          <w:rFonts w:ascii="Cascadia Mono" w:hAnsi="Cascadia Mono" w:cs="Cascadia Mono"/>
-          <w:sz w:val="20"/>
-          <w:szCs w:val="20"/>
-        </w:rPr>
-        <w:t>{</w:t>
-      </w:r>
-    </w:p>
-    <w:p>
-      <w:pPr>
-        <w:rPr>
-          <w:rFonts w:ascii="Cascadia Mono" w:hAnsi="Cascadia Mono" w:cs="Cascadia Mono"/>
-          <w:sz w:val="20"/>
-          <w:szCs w:val="20"/>
-        </w:rPr>
-      </w:pPr>
-      <w:r>
-        <w:rPr>
-          <w:rFonts w:ascii="Cascadia Mono" w:hAnsi="Cascadia Mono" w:cs="Cascadia Mono"/>
-          <w:sz w:val="20"/>
-          <w:szCs w:val="20"/>
-        </w:rPr>
-        <w:t xml:space="preserve">    int choice;</w:t>
-      </w:r>
-    </w:p>
-    <w:p>
-      <w:pPr>
-        <w:rPr>
-          <w:rFonts w:ascii="Cascadia Mono" w:hAnsi="Cascadia Mono" w:cs="Cascadia Mono"/>
-          <w:sz w:val="20"/>
-          <w:szCs w:val="20"/>
-        </w:rPr>
-      </w:pPr>
-      <w:r>
-        <w:rPr>
-          <w:rFonts w:ascii="Cascadia Mono" w:hAnsi="Cascadia Mono" w:cs="Cascadia Mono"/>
-          <w:sz w:val="20"/>
-          <w:szCs w:val="20"/>
-        </w:rPr>
-        <w:t xml:space="preserve">    </w:t>
-      </w:r>
-      <w:proofErr w:type="spellStart"/>
-      <w:r>
-        <w:rPr>
-          <w:rFonts w:ascii="Cascadia Mono" w:hAnsi="Cascadia Mono" w:cs="Cascadia Mono"/>
-          <w:sz w:val="20"/>
-          <w:szCs w:val="20"/>
-        </w:rPr>
-        <w:t>cout</w:t>
-      </w:r>
-      <w:proofErr w:type="spellEnd"/>
-      <w:r>
-        <w:rPr>
-          <w:rFonts w:ascii="Cascadia Mono" w:hAnsi="Cascadia Mono" w:cs="Cascadia Mono"/>
-          <w:sz w:val="20"/>
-          <w:szCs w:val="20"/>
-        </w:rPr>
-        <w:t xml:space="preserve"> &lt;&lt; "Choose a way of input/output of data\n"</w:t>
-      </w:r>
-    </w:p>
-    <w:p>
-      <w:pPr>
-        <w:rPr>
-          <w:rFonts w:ascii="Cascadia Mono" w:hAnsi="Cascadia Mono" w:cs="Cascadia Mono"/>
-          <w:sz w:val="20"/>
-          <w:szCs w:val="20"/>
-        </w:rPr>
-      </w:pPr>
-      <w:r>
-        <w:rPr>
-          <w:rFonts w:ascii="Cascadia Mono" w:hAnsi="Cascadia Mono" w:cs="Cascadia Mono"/>
-          <w:sz w:val="20"/>
-          <w:szCs w:val="20"/>
-        </w:rPr>
-        <w:t xml:space="preserve">        &lt;&lt; "1 -- Console\n"</w:t>
-      </w:r>
-    </w:p>
-    <w:p>
-      <w:pPr>
-        <w:rPr>
-          <w:rFonts w:ascii="Cascadia Mono" w:hAnsi="Cascadia Mono" w:cs="Cascadia Mono"/>
-          <w:sz w:val="20"/>
-          <w:szCs w:val="20"/>
-        </w:rPr>
-      </w:pPr>
-      <w:r>
-        <w:rPr>
-          <w:rFonts w:ascii="Cascadia Mono" w:hAnsi="Cascadia Mono" w:cs="Cascadia Mono"/>
-          <w:sz w:val="20"/>
-          <w:szCs w:val="20"/>
-        </w:rPr>
-        <w:t xml:space="preserve">        &lt;&lt; "2 -- File\n";</w:t>
-      </w:r>
-    </w:p>
-    <w:p>
-      <w:pPr>
-        <w:rPr>
-          <w:rFonts w:ascii="Cascadia Mono" w:hAnsi="Cascadia Mono" w:cs="Cascadia Mono"/>
-          <w:sz w:val="20"/>
-          <w:szCs w:val="20"/>
-        </w:rPr>
-      </w:pPr>
-      <w:r>
-        <w:rPr>
-          <w:rFonts w:ascii="Cascadia Mono" w:hAnsi="Cascadia Mono" w:cs="Cascadia Mono"/>
-          <w:sz w:val="20"/>
-          <w:szCs w:val="20"/>
-        </w:rPr>
-        <w:t xml:space="preserve">    int err;</w:t>
-      </w:r>
-    </w:p>
-    <w:p>
-      <w:pPr>
-        <w:rPr>
-          <w:rFonts w:ascii="Cascadia Mono" w:hAnsi="Cascadia Mono" w:cs="Cascadia Mono"/>
-          <w:sz w:val="20"/>
-          <w:szCs w:val="20"/>
-        </w:rPr>
-      </w:pPr>
-      <w:r>
-        <w:rPr>
-          <w:rFonts w:ascii="Cascadia Mono" w:hAnsi="Cascadia Mono" w:cs="Cascadia Mono"/>
-          <w:sz w:val="20"/>
-          <w:szCs w:val="20"/>
-        </w:rPr>
-        <w:t xml:space="preserve">    do</w:t>
-      </w:r>
-    </w:p>
-    <w:p>
-      <w:pPr>
-        <w:rPr>
-          <w:rFonts w:ascii="Cascadia Mono" w:hAnsi="Cascadia Mono" w:cs="Cascadia Mono"/>
-          <w:sz w:val="20"/>
-          <w:szCs w:val="20"/>
-        </w:rPr>
-      </w:pPr>
-      <w:r>
-        <w:rPr>
-          <w:rFonts w:ascii="Cascadia Mono" w:hAnsi="Cascadia Mono" w:cs="Cascadia Mono"/>
-          <w:sz w:val="20"/>
-          <w:szCs w:val="20"/>
-        </w:rPr>
-        <w:t xml:space="preserve">    {</w:t>
-      </w:r>
-    </w:p>
-    <w:p>
-      <w:pPr>
-        <w:rPr>
-          <w:rFonts w:ascii="Cascadia Mono" w:hAnsi="Cascadia Mono" w:cs="Cascadia Mono"/>
-          <w:sz w:val="20"/>
-          <w:szCs w:val="20"/>
-        </w:rPr>
-      </w:pPr>
-      <w:r>
-        <w:rPr>
-          <w:rFonts w:ascii="Cascadia Mono" w:hAnsi="Cascadia Mono" w:cs="Cascadia Mono"/>
-          <w:sz w:val="20"/>
-          <w:szCs w:val="20"/>
-        </w:rPr>
-        <w:t xml:space="preserve">        err = </w:t>
-      </w:r>
-      <w:proofErr w:type="spellStart"/>
-      <w:r>
-        <w:rPr>
-          <w:rFonts w:ascii="Cascadia Mono" w:hAnsi="Cascadia Mono" w:cs="Cascadia Mono"/>
-          <w:sz w:val="20"/>
-          <w:szCs w:val="20"/>
-        </w:rPr>
-        <w:t>inpChoice</w:t>
-      </w:r>
-      <w:proofErr w:type="spellEnd"/>
-      <w:r>
-        <w:rPr>
-          <w:rFonts w:ascii="Cascadia Mono" w:hAnsi="Cascadia Mono" w:cs="Cascadia Mono"/>
-          <w:sz w:val="20"/>
-          <w:szCs w:val="20"/>
-        </w:rPr>
-        <w:t>(choice);</w:t>
-      </w:r>
-    </w:p>
-    <w:p>
-      <w:pPr>
-        <w:rPr>
-          <w:rFonts w:ascii="Cascadia Mono" w:hAnsi="Cascadia Mono" w:cs="Cascadia Mono"/>
-          <w:sz w:val="20"/>
-          <w:szCs w:val="20"/>
-        </w:rPr>
-      </w:pPr>
-      <w:r>
-        <w:rPr>
-          <w:rFonts w:ascii="Cascadia Mono" w:hAnsi="Cascadia Mono" w:cs="Cascadia Mono"/>
-          <w:sz w:val="20"/>
-          <w:szCs w:val="20"/>
-        </w:rPr>
-        <w:t xml:space="preserve">        if (</w:t>
-      </w:r>
-      <w:proofErr w:type="gramStart"/>
-      <w:r>
-        <w:rPr>
-          <w:rFonts w:ascii="Cascadia Mono" w:hAnsi="Cascadia Mono" w:cs="Cascadia Mono"/>
-          <w:sz w:val="20"/>
-          <w:szCs w:val="20"/>
-        </w:rPr>
-        <w:t>err !</w:t>
-      </w:r>
-      <w:proofErr w:type="gramEnd"/>
-      <w:r>
-        <w:rPr>
-          <w:rFonts w:ascii="Cascadia Mono" w:hAnsi="Cascadia Mono" w:cs="Cascadia Mono"/>
-          <w:sz w:val="20"/>
-          <w:szCs w:val="20"/>
-        </w:rPr>
-        <w:t>= SUCCESS)</w:t>
-      </w:r>
-    </w:p>
-    <w:p>
-      <w:pPr>
-        <w:rPr>
-          <w:rFonts w:ascii="Cascadia Mono" w:hAnsi="Cascadia Mono" w:cs="Cascadia Mono"/>
-          <w:sz w:val="20"/>
-          <w:szCs w:val="20"/>
-        </w:rPr>
-      </w:pPr>
-      <w:r>
-        <w:rPr>
-          <w:rFonts w:ascii="Cascadia Mono" w:hAnsi="Cascadia Mono" w:cs="Cascadia Mono"/>
-          <w:sz w:val="20"/>
-          <w:szCs w:val="20"/>
-        </w:rPr>
-        <w:t xml:space="preserve">            </w:t>
-      </w:r>
-      <w:proofErr w:type="spellStart"/>
-      <w:r>
-        <w:rPr>
-          <w:rFonts w:ascii="Cascadia Mono" w:hAnsi="Cascadia Mono" w:cs="Cascadia Mono"/>
-          <w:sz w:val="20"/>
-          <w:szCs w:val="20"/>
-        </w:rPr>
-        <w:t>cout</w:t>
-      </w:r>
-      <w:proofErr w:type="spellEnd"/>
-      <w:r>
-        <w:rPr>
-          <w:rFonts w:ascii="Cascadia Mono" w:hAnsi="Cascadia Mono" w:cs="Cascadia Mono"/>
-          <w:sz w:val="20"/>
-          <w:szCs w:val="20"/>
-        </w:rPr>
-        <w:t xml:space="preserve"> &lt;&lt; </w:t>
-      </w:r>
-      <w:proofErr w:type="gramStart"/>
-      <w:r>
-        <w:rPr>
-          <w:rFonts w:ascii="Cascadia Mono" w:hAnsi="Cascadia Mono" w:cs="Cascadia Mono"/>
-          <w:sz w:val="20"/>
-          <w:szCs w:val="20"/>
-        </w:rPr>
-        <w:t>ERRORS[</w:t>
-      </w:r>
-      <w:proofErr w:type="gramEnd"/>
-      <w:r>
-        <w:rPr>
-          <w:rFonts w:ascii="Cascadia Mono" w:hAnsi="Cascadia Mono" w:cs="Cascadia Mono"/>
-          <w:sz w:val="20"/>
-          <w:szCs w:val="20"/>
-        </w:rPr>
-        <w:t>err] &lt;&lt; "Please, enter again\n";</w:t>
-      </w:r>
-    </w:p>
-    <w:p>
-      <w:pPr>
-        <w:rPr>
-          <w:rFonts w:ascii="Cascadia Mono" w:hAnsi="Cascadia Mono" w:cs="Cascadia Mono"/>
-          <w:sz w:val="20"/>
-          <w:szCs w:val="20"/>
-        </w:rPr>
-      </w:pPr>
-      <w:r>
-        <w:rPr>
-          <w:rFonts w:ascii="Cascadia Mono" w:hAnsi="Cascadia Mono" w:cs="Cascadia Mono"/>
-          <w:sz w:val="20"/>
-          <w:szCs w:val="20"/>
-        </w:rPr>
-        <w:t xml:space="preserve">    } while (</w:t>
-      </w:r>
-      <w:proofErr w:type="gramStart"/>
-      <w:r>
-        <w:rPr>
-          <w:rFonts w:ascii="Cascadia Mono" w:hAnsi="Cascadia Mono" w:cs="Cascadia Mono"/>
-          <w:sz w:val="20"/>
-          <w:szCs w:val="20"/>
-        </w:rPr>
-        <w:t>err !</w:t>
-      </w:r>
-      <w:proofErr w:type="gramEnd"/>
-      <w:r>
-        <w:rPr>
-          <w:rFonts w:ascii="Cascadia Mono" w:hAnsi="Cascadia Mono" w:cs="Cascadia Mono"/>
-          <w:sz w:val="20"/>
-          <w:szCs w:val="20"/>
-        </w:rPr>
-        <w:t>= SUCCESS);</w:t>
-      </w:r>
-    </w:p>
-    <w:p>
-      <w:pPr>
-        <w:rPr>
-          <w:rFonts w:ascii="Cascadia Mono" w:hAnsi="Cascadia Mono" w:cs="Cascadia Mono"/>
-          <w:sz w:val="20"/>
-          <w:szCs w:val="20"/>
-        </w:rPr>
-      </w:pPr>
-      <w:r>
-        <w:rPr>
-          <w:rFonts w:ascii="Cascadia Mono" w:hAnsi="Cascadia Mono" w:cs="Cascadia Mono"/>
-          <w:sz w:val="20"/>
-          <w:szCs w:val="20"/>
-        </w:rPr>
-        <w:t xml:space="preserve">    return choice;</w:t>
-      </w:r>
-    </w:p>
-    <w:p>
-      <w:pPr>
-        <w:rPr>
-          <w:rFonts w:ascii="Cascadia Mono" w:hAnsi="Cascadia Mono" w:cs="Cascadia Mono"/>
-          <w:sz w:val="20"/>
-          <w:szCs w:val="20"/>
-        </w:rPr>
-      </w:pPr>
-      <w:r>
-        <w:rPr>
-          <w:rFonts w:ascii="Cascadia Mono" w:hAnsi="Cascadia Mono" w:cs="Cascadia Mono"/>
-          <w:sz w:val="20"/>
-          <w:szCs w:val="20"/>
-        </w:rPr>
-        <w:t>}</w:t>
-      </w:r>
-    </w:p>
-    <w:p>
-      <w:pPr>
-        <w:rPr>
-          <w:rFonts w:ascii="Cascadia Mono" w:hAnsi="Cascadia Mono" w:cs="Cascadia Mono"/>
-          <w:sz w:val="20"/>
-          <w:szCs w:val="20"/>
-        </w:rPr>
-      </w:pPr>
-    </w:p>
-    <w:p>
-      <w:pPr>
-        <w:rPr>
-          <w:rFonts w:ascii="Cascadia Mono" w:hAnsi="Cascadia Mono" w:cs="Cascadia Mono"/>
-          <w:sz w:val="20"/>
-          <w:szCs w:val="20"/>
-        </w:rPr>
-      </w:pPr>
-      <w:r>
-        <w:rPr>
-          <w:rFonts w:ascii="Cascadia Mono" w:hAnsi="Cascadia Mono" w:cs="Cascadia Mono"/>
-          <w:sz w:val="20"/>
-          <w:szCs w:val="20"/>
-        </w:rPr>
-        <w:t xml:space="preserve">int </w:t>
-      </w:r>
-      <w:proofErr w:type="spellStart"/>
-      <w:proofErr w:type="gramStart"/>
-      <w:r>
-        <w:rPr>
-          <w:rFonts w:ascii="Cascadia Mono" w:hAnsi="Cascadia Mono" w:cs="Cascadia Mono"/>
-          <w:sz w:val="20"/>
-          <w:szCs w:val="20"/>
-        </w:rPr>
-        <w:t>inpValidBorder</w:t>
-      </w:r>
-      <w:proofErr w:type="spellEnd"/>
-      <w:r>
-        <w:rPr>
-          <w:rFonts w:ascii="Cascadia Mono" w:hAnsi="Cascadia Mono" w:cs="Cascadia Mono"/>
-          <w:sz w:val="20"/>
-          <w:szCs w:val="20"/>
-        </w:rPr>
-        <w:t>(</w:t>
-      </w:r>
-      <w:proofErr w:type="gramEnd"/>
-      <w:r>
-        <w:rPr>
-          <w:rFonts w:ascii="Cascadia Mono" w:hAnsi="Cascadia Mono" w:cs="Cascadia Mono"/>
-          <w:sz w:val="20"/>
-          <w:szCs w:val="20"/>
-        </w:rPr>
-        <w:t>int&amp; numb)</w:t>
-      </w:r>
-    </w:p>
-    <w:p>
-      <w:pPr>
-        <w:rPr>
-          <w:rFonts w:ascii="Cascadia Mono" w:hAnsi="Cascadia Mono" w:cs="Cascadia Mono"/>
-          <w:sz w:val="20"/>
-          <w:szCs w:val="20"/>
-        </w:rPr>
-      </w:pPr>
-      <w:r>
-        <w:rPr>
-          <w:rFonts w:ascii="Cascadia Mono" w:hAnsi="Cascadia Mono" w:cs="Cascadia Mono"/>
-          <w:sz w:val="20"/>
-          <w:szCs w:val="20"/>
-        </w:rPr>
-        <w:t>{</w:t>
-      </w:r>
-    </w:p>
-    <w:p>
-      <w:pPr>
-        <w:rPr>
-          <w:rFonts w:ascii="Cascadia Mono" w:hAnsi="Cascadia Mono" w:cs="Cascadia Mono"/>
-          <w:sz w:val="20"/>
-          <w:szCs w:val="20"/>
-        </w:rPr>
-      </w:pPr>
-      <w:r>
-        <w:rPr>
-          <w:rFonts w:ascii="Cascadia Mono" w:hAnsi="Cascadia Mono" w:cs="Cascadia Mono"/>
-          <w:sz w:val="20"/>
-          <w:szCs w:val="20"/>
-        </w:rPr>
-        <w:t xml:space="preserve">    int err;</w:t>
+      <w:r>
+        <w:rPr>
+          <w:rFonts w:ascii="Cascadia Mono" w:hAnsi="Cascadia Mono" w:cs="Cascadia Mono"/>
+          <w:sz w:val="20"/>
+          <w:szCs w:val="20"/>
+        </w:rPr>
+        <w:t>ErrorsCode</w:t>
+      </w:r>
+      <w:proofErr w:type="spellEnd"/>
+      <w:r>
+        <w:rPr>
+          <w:rFonts w:ascii="Cascadia Mono" w:hAnsi="Cascadia Mono" w:cs="Cascadia Mono"/>
+          <w:sz w:val="20"/>
+          <w:szCs w:val="20"/>
+        </w:rPr>
+        <w:t xml:space="preserve"> err;</w:t>
       </w:r>
     </w:p>
     <w:p>
@@ -19909,13 +19988,23 @@
           <w:szCs w:val="20"/>
         </w:rPr>
       </w:pPr>
-      <w:r>
-        <w:rPr>
-          <w:rFonts w:ascii="Cascadia Mono" w:hAnsi="Cascadia Mono" w:cs="Cascadia Mono"/>
-          <w:sz w:val="20"/>
-          <w:szCs w:val="20"/>
-        </w:rPr>
-        <w:t xml:space="preserve">int </w:t>
+      <w:proofErr w:type="spellStart"/>
+      <w:r>
+        <w:rPr>
+          <w:rFonts w:ascii="Cascadia Mono" w:hAnsi="Cascadia Mono" w:cs="Cascadia Mono"/>
+          <w:sz w:val="20"/>
+          <w:szCs w:val="20"/>
+        </w:rPr>
+        <w:t>ErrorsCode</w:t>
+      </w:r>
+      <w:proofErr w:type="spellEnd"/>
+      <w:r>
+        <w:rPr>
+          <w:rFonts w:ascii="Cascadia Mono" w:hAnsi="Cascadia Mono" w:cs="Cascadia Mono"/>
+          <w:sz w:val="20"/>
+          <w:szCs w:val="20"/>
+        </w:rPr>
+        <w:t xml:space="preserve"> </w:t>
       </w:r>
       <w:proofErr w:type="spellStart"/>
       <w:proofErr w:type="gramStart"/>
@@ -19977,6 +20066,390 @@
           <w:sz w:val="20"/>
           <w:szCs w:val="20"/>
         </w:rPr>
+        <w:t xml:space="preserve">    </w:t>
+      </w:r>
+      <w:proofErr w:type="spellStart"/>
+      <w:r>
+        <w:rPr>
+          <w:rFonts w:ascii="Cascadia Mono" w:hAnsi="Cascadia Mono" w:cs="Cascadia Mono"/>
+          <w:sz w:val="20"/>
+          <w:szCs w:val="20"/>
+        </w:rPr>
+        <w:t>ErrorsCode</w:t>
+      </w:r>
+      <w:proofErr w:type="spellEnd"/>
+      <w:r>
+        <w:rPr>
+          <w:rFonts w:ascii="Cascadia Mono" w:hAnsi="Cascadia Mono" w:cs="Cascadia Mono"/>
+          <w:sz w:val="20"/>
+          <w:szCs w:val="20"/>
+        </w:rPr>
+        <w:t xml:space="preserve"> err;</w:t>
+      </w:r>
+    </w:p>
+    <w:p>
+      <w:pPr>
+        <w:rPr>
+          <w:rFonts w:ascii="Cascadia Mono" w:hAnsi="Cascadia Mono" w:cs="Cascadia Mono"/>
+          <w:sz w:val="20"/>
+          <w:szCs w:val="20"/>
+        </w:rPr>
+      </w:pPr>
+      <w:r>
+        <w:rPr>
+          <w:rFonts w:ascii="Cascadia Mono" w:hAnsi="Cascadia Mono" w:cs="Cascadia Mono"/>
+          <w:sz w:val="20"/>
+          <w:szCs w:val="20"/>
+        </w:rPr>
+        <w:t xml:space="preserve">    err = </w:t>
+      </w:r>
+      <w:proofErr w:type="spellStart"/>
+      <w:r>
+        <w:rPr>
+          <w:rFonts w:ascii="Cascadia Mono" w:hAnsi="Cascadia Mono" w:cs="Cascadia Mono"/>
+          <w:sz w:val="20"/>
+          <w:szCs w:val="20"/>
+        </w:rPr>
+        <w:t>inpValidBorder</w:t>
+      </w:r>
+      <w:proofErr w:type="spellEnd"/>
+      <w:r>
+        <w:rPr>
+          <w:rFonts w:ascii="Cascadia Mono" w:hAnsi="Cascadia Mono" w:cs="Cascadia Mono"/>
+          <w:sz w:val="20"/>
+          <w:szCs w:val="20"/>
+        </w:rPr>
+        <w:t>(</w:t>
+      </w:r>
+      <w:proofErr w:type="gramStart"/>
+      <w:r>
+        <w:rPr>
+          <w:rFonts w:ascii="Cascadia Mono" w:hAnsi="Cascadia Mono" w:cs="Cascadia Mono"/>
+          <w:sz w:val="20"/>
+          <w:szCs w:val="20"/>
+        </w:rPr>
+        <w:t>borders[</w:t>
+      </w:r>
+      <w:proofErr w:type="gramEnd"/>
+      <w:r>
+        <w:rPr>
+          <w:rFonts w:ascii="Cascadia Mono" w:hAnsi="Cascadia Mono" w:cs="Cascadia Mono"/>
+          <w:sz w:val="20"/>
+          <w:szCs w:val="20"/>
+        </w:rPr>
+        <w:t>0]);</w:t>
+      </w:r>
+    </w:p>
+    <w:p>
+      <w:pPr>
+        <w:rPr>
+          <w:rFonts w:ascii="Cascadia Mono" w:hAnsi="Cascadia Mono" w:cs="Cascadia Mono"/>
+          <w:sz w:val="20"/>
+          <w:szCs w:val="20"/>
+        </w:rPr>
+      </w:pPr>
+      <w:r>
+        <w:rPr>
+          <w:rFonts w:ascii="Cascadia Mono" w:hAnsi="Cascadia Mono" w:cs="Cascadia Mono"/>
+          <w:sz w:val="20"/>
+          <w:szCs w:val="20"/>
+        </w:rPr>
+        <w:t xml:space="preserve">    if (err == SUCCESS)</w:t>
+      </w:r>
+    </w:p>
+    <w:p>
+      <w:pPr>
+        <w:rPr>
+          <w:rFonts w:ascii="Cascadia Mono" w:hAnsi="Cascadia Mono" w:cs="Cascadia Mono"/>
+          <w:sz w:val="20"/>
+          <w:szCs w:val="20"/>
+        </w:rPr>
+      </w:pPr>
+      <w:r>
+        <w:rPr>
+          <w:rFonts w:ascii="Cascadia Mono" w:hAnsi="Cascadia Mono" w:cs="Cascadia Mono"/>
+          <w:sz w:val="20"/>
+          <w:szCs w:val="20"/>
+        </w:rPr>
+        <w:t xml:space="preserve">    {</w:t>
+      </w:r>
+    </w:p>
+    <w:p>
+      <w:pPr>
+        <w:rPr>
+          <w:rFonts w:ascii="Cascadia Mono" w:hAnsi="Cascadia Mono" w:cs="Cascadia Mono"/>
+          <w:sz w:val="20"/>
+          <w:szCs w:val="20"/>
+        </w:rPr>
+      </w:pPr>
+      <w:r>
+        <w:rPr>
+          <w:rFonts w:ascii="Cascadia Mono" w:hAnsi="Cascadia Mono" w:cs="Cascadia Mono"/>
+          <w:sz w:val="20"/>
+          <w:szCs w:val="20"/>
+        </w:rPr>
+        <w:t xml:space="preserve">        err = </w:t>
+      </w:r>
+      <w:proofErr w:type="spellStart"/>
+      <w:r>
+        <w:rPr>
+          <w:rFonts w:ascii="Cascadia Mono" w:hAnsi="Cascadia Mono" w:cs="Cascadia Mono"/>
+          <w:sz w:val="20"/>
+          <w:szCs w:val="20"/>
+        </w:rPr>
+        <w:t>inpValidBorder</w:t>
+      </w:r>
+      <w:proofErr w:type="spellEnd"/>
+      <w:r>
+        <w:rPr>
+          <w:rFonts w:ascii="Cascadia Mono" w:hAnsi="Cascadia Mono" w:cs="Cascadia Mono"/>
+          <w:sz w:val="20"/>
+          <w:szCs w:val="20"/>
+        </w:rPr>
+        <w:t>(</w:t>
+      </w:r>
+      <w:proofErr w:type="gramStart"/>
+      <w:r>
+        <w:rPr>
+          <w:rFonts w:ascii="Cascadia Mono" w:hAnsi="Cascadia Mono" w:cs="Cascadia Mono"/>
+          <w:sz w:val="20"/>
+          <w:szCs w:val="20"/>
+        </w:rPr>
+        <w:t>borders[</w:t>
+      </w:r>
+      <w:proofErr w:type="gramEnd"/>
+      <w:r>
+        <w:rPr>
+          <w:rFonts w:ascii="Cascadia Mono" w:hAnsi="Cascadia Mono" w:cs="Cascadia Mono"/>
+          <w:sz w:val="20"/>
+          <w:szCs w:val="20"/>
+        </w:rPr>
+        <w:t>1]);</w:t>
+      </w:r>
+    </w:p>
+    <w:p>
+      <w:pPr>
+        <w:rPr>
+          <w:rFonts w:ascii="Cascadia Mono" w:hAnsi="Cascadia Mono" w:cs="Cascadia Mono"/>
+          <w:sz w:val="20"/>
+          <w:szCs w:val="20"/>
+        </w:rPr>
+      </w:pPr>
+      <w:r>
+        <w:rPr>
+          <w:rFonts w:ascii="Cascadia Mono" w:hAnsi="Cascadia Mono" w:cs="Cascadia Mono"/>
+          <w:sz w:val="20"/>
+          <w:szCs w:val="20"/>
+        </w:rPr>
+        <w:t xml:space="preserve">        if (err == SUCCESS &amp;&amp; </w:t>
+      </w:r>
+      <w:proofErr w:type="gramStart"/>
+      <w:r>
+        <w:rPr>
+          <w:rFonts w:ascii="Cascadia Mono" w:hAnsi="Cascadia Mono" w:cs="Cascadia Mono"/>
+          <w:sz w:val="20"/>
+          <w:szCs w:val="20"/>
+        </w:rPr>
+        <w:t>borders[</w:t>
+      </w:r>
+      <w:proofErr w:type="gramEnd"/>
+      <w:r>
+        <w:rPr>
+          <w:rFonts w:ascii="Cascadia Mono" w:hAnsi="Cascadia Mono" w:cs="Cascadia Mono"/>
+          <w:sz w:val="20"/>
+          <w:szCs w:val="20"/>
+        </w:rPr>
+        <w:t>0] &gt; borders[1])</w:t>
+      </w:r>
+    </w:p>
+    <w:p>
+      <w:pPr>
+        <w:rPr>
+          <w:rFonts w:ascii="Cascadia Mono" w:hAnsi="Cascadia Mono" w:cs="Cascadia Mono"/>
+          <w:sz w:val="20"/>
+          <w:szCs w:val="20"/>
+        </w:rPr>
+      </w:pPr>
+      <w:r>
+        <w:rPr>
+          <w:rFonts w:ascii="Cascadia Mono" w:hAnsi="Cascadia Mono" w:cs="Cascadia Mono"/>
+          <w:sz w:val="20"/>
+          <w:szCs w:val="20"/>
+        </w:rPr>
+        <w:t xml:space="preserve">            err = INCORRECT_BORDERS;</w:t>
+      </w:r>
+    </w:p>
+    <w:p>
+      <w:pPr>
+        <w:rPr>
+          <w:rFonts w:ascii="Cascadia Mono" w:hAnsi="Cascadia Mono" w:cs="Cascadia Mono"/>
+          <w:sz w:val="20"/>
+          <w:szCs w:val="20"/>
+        </w:rPr>
+      </w:pPr>
+      <w:r>
+        <w:rPr>
+          <w:rFonts w:ascii="Cascadia Mono" w:hAnsi="Cascadia Mono" w:cs="Cascadia Mono"/>
+          <w:sz w:val="20"/>
+          <w:szCs w:val="20"/>
+        </w:rPr>
+        <w:t xml:space="preserve">    }</w:t>
+      </w:r>
+    </w:p>
+    <w:p>
+      <w:pPr>
+        <w:rPr>
+          <w:rFonts w:ascii="Cascadia Mono" w:hAnsi="Cascadia Mono" w:cs="Cascadia Mono"/>
+          <w:sz w:val="20"/>
+          <w:szCs w:val="20"/>
+        </w:rPr>
+      </w:pPr>
+      <w:r>
+        <w:rPr>
+          <w:rFonts w:ascii="Cascadia Mono" w:hAnsi="Cascadia Mono" w:cs="Cascadia Mono"/>
+          <w:sz w:val="20"/>
+          <w:szCs w:val="20"/>
+        </w:rPr>
+        <w:t xml:space="preserve">    return err;</w:t>
+      </w:r>
+    </w:p>
+    <w:p>
+      <w:pPr>
+        <w:rPr>
+          <w:rFonts w:ascii="Cascadia Mono" w:hAnsi="Cascadia Mono" w:cs="Cascadia Mono"/>
+          <w:sz w:val="20"/>
+          <w:szCs w:val="20"/>
+        </w:rPr>
+      </w:pPr>
+      <w:r>
+        <w:rPr>
+          <w:rFonts w:ascii="Cascadia Mono" w:hAnsi="Cascadia Mono" w:cs="Cascadia Mono"/>
+          <w:sz w:val="20"/>
+          <w:szCs w:val="20"/>
+        </w:rPr>
+        <w:t>}</w:t>
+      </w:r>
+    </w:p>
+    <w:p>
+      <w:pPr>
+        <w:rPr>
+          <w:rFonts w:ascii="Cascadia Mono" w:hAnsi="Cascadia Mono" w:cs="Cascadia Mono"/>
+          <w:sz w:val="20"/>
+          <w:szCs w:val="20"/>
+        </w:rPr>
+      </w:pPr>
+    </w:p>
+    <w:p>
+      <w:pPr>
+        <w:rPr>
+          <w:rFonts w:ascii="Cascadia Mono" w:hAnsi="Cascadia Mono" w:cs="Cascadia Mono"/>
+          <w:sz w:val="20"/>
+          <w:szCs w:val="20"/>
+        </w:rPr>
+      </w:pPr>
+      <w:r>
+        <w:rPr>
+          <w:rFonts w:ascii="Cascadia Mono" w:hAnsi="Cascadia Mono" w:cs="Cascadia Mono"/>
+          <w:sz w:val="20"/>
+          <w:szCs w:val="20"/>
+        </w:rPr>
+        <w:t xml:space="preserve">int* </w:t>
+      </w:r>
+      <w:proofErr w:type="spellStart"/>
+      <w:proofErr w:type="gramStart"/>
+      <w:r>
+        <w:rPr>
+          <w:rFonts w:ascii="Cascadia Mono" w:hAnsi="Cascadia Mono" w:cs="Cascadia Mono"/>
+          <w:sz w:val="20"/>
+          <w:szCs w:val="20"/>
+        </w:rPr>
+        <w:t>inputFromConsole</w:t>
+      </w:r>
+      <w:proofErr w:type="spellEnd"/>
+      <w:r>
+        <w:rPr>
+          <w:rFonts w:ascii="Cascadia Mono" w:hAnsi="Cascadia Mono" w:cs="Cascadia Mono"/>
+          <w:sz w:val="20"/>
+          <w:szCs w:val="20"/>
+        </w:rPr>
+        <w:t>(</w:t>
+      </w:r>
+      <w:proofErr w:type="gramEnd"/>
+      <w:r>
+        <w:rPr>
+          <w:rFonts w:ascii="Cascadia Mono" w:hAnsi="Cascadia Mono" w:cs="Cascadia Mono"/>
+          <w:sz w:val="20"/>
+          <w:szCs w:val="20"/>
+        </w:rPr>
+        <w:t>)</w:t>
+      </w:r>
+    </w:p>
+    <w:p>
+      <w:pPr>
+        <w:rPr>
+          <w:rFonts w:ascii="Cascadia Mono" w:hAnsi="Cascadia Mono" w:cs="Cascadia Mono"/>
+          <w:sz w:val="20"/>
+          <w:szCs w:val="20"/>
+        </w:rPr>
+      </w:pPr>
+      <w:r>
+        <w:rPr>
+          <w:rFonts w:ascii="Cascadia Mono" w:hAnsi="Cascadia Mono" w:cs="Cascadia Mono"/>
+          <w:sz w:val="20"/>
+          <w:szCs w:val="20"/>
+        </w:rPr>
+        <w:t>{</w:t>
+      </w:r>
+    </w:p>
+    <w:p>
+      <w:pPr>
+        <w:rPr>
+          <w:rFonts w:ascii="Cascadia Mono" w:hAnsi="Cascadia Mono" w:cs="Cascadia Mono"/>
+          <w:sz w:val="20"/>
+          <w:szCs w:val="20"/>
+        </w:rPr>
+      </w:pPr>
+      <w:r>
+        <w:rPr>
+          <w:rFonts w:ascii="Cascadia Mono" w:hAnsi="Cascadia Mono" w:cs="Cascadia Mono"/>
+          <w:sz w:val="20"/>
+          <w:szCs w:val="20"/>
+        </w:rPr>
+        <w:t xml:space="preserve">    </w:t>
+      </w:r>
+      <w:proofErr w:type="spellStart"/>
+      <w:r>
+        <w:rPr>
+          <w:rFonts w:ascii="Cascadia Mono" w:hAnsi="Cascadia Mono" w:cs="Cascadia Mono"/>
+          <w:sz w:val="20"/>
+          <w:szCs w:val="20"/>
+        </w:rPr>
+        <w:t>cout</w:t>
+      </w:r>
+      <w:proofErr w:type="spellEnd"/>
+      <w:r>
+        <w:rPr>
+          <w:rFonts w:ascii="Cascadia Mono" w:hAnsi="Cascadia Mono" w:cs="Cascadia Mono"/>
+          <w:sz w:val="20"/>
+          <w:szCs w:val="20"/>
+        </w:rPr>
+        <w:t xml:space="preserve"> &lt;&lt; "Enter the borders through the Enter\n";</w:t>
+      </w:r>
+    </w:p>
+    <w:p>
+      <w:pPr>
+        <w:rPr>
+          <w:rFonts w:ascii="Cascadia Mono" w:hAnsi="Cascadia Mono" w:cs="Cascadia Mono"/>
+          <w:sz w:val="20"/>
+          <w:szCs w:val="20"/>
+        </w:rPr>
+      </w:pPr>
+      <w:r>
+        <w:rPr>
+          <w:rFonts w:ascii="Cascadia Mono" w:hAnsi="Cascadia Mono" w:cs="Cascadia Mono"/>
+          <w:sz w:val="20"/>
+          <w:szCs w:val="20"/>
+        </w:rPr>
         <w:t xml:space="preserve">    int err;</w:t>
       </w:r>
     </w:p>
@@ -19994,16 +20467,297 @@
           <w:sz w:val="20"/>
           <w:szCs w:val="20"/>
         </w:rPr>
-        <w:t xml:space="preserve">    err = </w:t>
-      </w:r>
-      <w:proofErr w:type="spellStart"/>
-      <w:r>
-        <w:rPr>
-          <w:rFonts w:ascii="Cascadia Mono" w:hAnsi="Cascadia Mono" w:cs="Cascadia Mono"/>
-          <w:sz w:val="20"/>
-          <w:szCs w:val="20"/>
-        </w:rPr>
-        <w:t>inpValidBorder</w:t>
+        <w:t xml:space="preserve">    int* borders = new </w:t>
+      </w:r>
+      <w:proofErr w:type="gramStart"/>
+      <w:r>
+        <w:rPr>
+          <w:rFonts w:ascii="Cascadia Mono" w:hAnsi="Cascadia Mono" w:cs="Cascadia Mono"/>
+          <w:sz w:val="20"/>
+          <w:szCs w:val="20"/>
+        </w:rPr>
+        <w:t>int[</w:t>
+      </w:r>
+      <w:proofErr w:type="gramEnd"/>
+      <w:r>
+        <w:rPr>
+          <w:rFonts w:ascii="Cascadia Mono" w:hAnsi="Cascadia Mono" w:cs="Cascadia Mono"/>
+          <w:sz w:val="20"/>
+          <w:szCs w:val="20"/>
+        </w:rPr>
+        <w:t>2];</w:t>
+      </w:r>
+    </w:p>
+    <w:p>
+      <w:pPr>
+        <w:rPr>
+          <w:rFonts w:ascii="Cascadia Mono" w:hAnsi="Cascadia Mono" w:cs="Cascadia Mono"/>
+          <w:sz w:val="20"/>
+          <w:szCs w:val="20"/>
+        </w:rPr>
+      </w:pPr>
+      <w:r>
+        <w:rPr>
+          <w:rFonts w:ascii="Cascadia Mono" w:hAnsi="Cascadia Mono" w:cs="Cascadia Mono"/>
+          <w:sz w:val="20"/>
+          <w:szCs w:val="20"/>
+        </w:rPr>
+        <w:t xml:space="preserve">    do</w:t>
+      </w:r>
+    </w:p>
+    <w:p>
+      <w:pPr>
+        <w:rPr>
+          <w:rFonts w:ascii="Cascadia Mono" w:hAnsi="Cascadia Mono" w:cs="Cascadia Mono"/>
+          <w:sz w:val="20"/>
+          <w:szCs w:val="20"/>
+        </w:rPr>
+      </w:pPr>
+      <w:r>
+        <w:rPr>
+          <w:rFonts w:ascii="Cascadia Mono" w:hAnsi="Cascadia Mono" w:cs="Cascadia Mono"/>
+          <w:sz w:val="20"/>
+          <w:szCs w:val="20"/>
+        </w:rPr>
+        <w:t xml:space="preserve">    {</w:t>
+      </w:r>
+    </w:p>
+    <w:p>
+      <w:pPr>
+        <w:rPr>
+          <w:rFonts w:ascii="Cascadia Mono" w:hAnsi="Cascadia Mono" w:cs="Cascadia Mono"/>
+          <w:sz w:val="20"/>
+          <w:szCs w:val="20"/>
+        </w:rPr>
+      </w:pPr>
+      <w:r>
+        <w:rPr>
+          <w:rFonts w:ascii="Cascadia Mono" w:hAnsi="Cascadia Mono" w:cs="Cascadia Mono"/>
+          <w:sz w:val="20"/>
+          <w:szCs w:val="20"/>
+        </w:rPr>
+        <w:t xml:space="preserve">        err = </w:t>
+      </w:r>
+      <w:proofErr w:type="spellStart"/>
+      <w:r>
+        <w:rPr>
+          <w:rFonts w:ascii="Cascadia Mono" w:hAnsi="Cascadia Mono" w:cs="Cascadia Mono"/>
+          <w:sz w:val="20"/>
+          <w:szCs w:val="20"/>
+        </w:rPr>
+        <w:t>inpValidBorders</w:t>
+      </w:r>
+      <w:proofErr w:type="spellEnd"/>
+      <w:r>
+        <w:rPr>
+          <w:rFonts w:ascii="Cascadia Mono" w:hAnsi="Cascadia Mono" w:cs="Cascadia Mono"/>
+          <w:sz w:val="20"/>
+          <w:szCs w:val="20"/>
+        </w:rPr>
+        <w:t>(borders);</w:t>
+      </w:r>
+    </w:p>
+    <w:p>
+      <w:pPr>
+        <w:rPr>
+          <w:rFonts w:ascii="Cascadia Mono" w:hAnsi="Cascadia Mono" w:cs="Cascadia Mono"/>
+          <w:sz w:val="20"/>
+          <w:szCs w:val="20"/>
+        </w:rPr>
+      </w:pPr>
+      <w:r>
+        <w:rPr>
+          <w:rFonts w:ascii="Cascadia Mono" w:hAnsi="Cascadia Mono" w:cs="Cascadia Mono"/>
+          <w:sz w:val="20"/>
+          <w:szCs w:val="20"/>
+        </w:rPr>
+        <w:t xml:space="preserve">        if (</w:t>
+      </w:r>
+      <w:proofErr w:type="gramStart"/>
+      <w:r>
+        <w:rPr>
+          <w:rFonts w:ascii="Cascadia Mono" w:hAnsi="Cascadia Mono" w:cs="Cascadia Mono"/>
+          <w:sz w:val="20"/>
+          <w:szCs w:val="20"/>
+        </w:rPr>
+        <w:t>err !</w:t>
+      </w:r>
+      <w:proofErr w:type="gramEnd"/>
+      <w:r>
+        <w:rPr>
+          <w:rFonts w:ascii="Cascadia Mono" w:hAnsi="Cascadia Mono" w:cs="Cascadia Mono"/>
+          <w:sz w:val="20"/>
+          <w:szCs w:val="20"/>
+        </w:rPr>
+        <w:t>= SUCCESS)</w:t>
+      </w:r>
+    </w:p>
+    <w:p>
+      <w:pPr>
+        <w:rPr>
+          <w:rFonts w:ascii="Cascadia Mono" w:hAnsi="Cascadia Mono" w:cs="Cascadia Mono"/>
+          <w:sz w:val="20"/>
+          <w:szCs w:val="20"/>
+        </w:rPr>
+      </w:pPr>
+      <w:r>
+        <w:rPr>
+          <w:rFonts w:ascii="Cascadia Mono" w:hAnsi="Cascadia Mono" w:cs="Cascadia Mono"/>
+          <w:sz w:val="20"/>
+          <w:szCs w:val="20"/>
+        </w:rPr>
+        <w:t xml:space="preserve">            </w:t>
+      </w:r>
+      <w:proofErr w:type="spellStart"/>
+      <w:r>
+        <w:rPr>
+          <w:rFonts w:ascii="Cascadia Mono" w:hAnsi="Cascadia Mono" w:cs="Cascadia Mono"/>
+          <w:sz w:val="20"/>
+          <w:szCs w:val="20"/>
+        </w:rPr>
+        <w:t>cout</w:t>
+      </w:r>
+      <w:proofErr w:type="spellEnd"/>
+      <w:r>
+        <w:rPr>
+          <w:rFonts w:ascii="Cascadia Mono" w:hAnsi="Cascadia Mono" w:cs="Cascadia Mono"/>
+          <w:sz w:val="20"/>
+          <w:szCs w:val="20"/>
+        </w:rPr>
+        <w:t xml:space="preserve"> &lt;&lt; </w:t>
+      </w:r>
+      <w:proofErr w:type="gramStart"/>
+      <w:r>
+        <w:rPr>
+          <w:rFonts w:ascii="Cascadia Mono" w:hAnsi="Cascadia Mono" w:cs="Cascadia Mono"/>
+          <w:sz w:val="20"/>
+          <w:szCs w:val="20"/>
+        </w:rPr>
+        <w:t>ERRORS[</w:t>
+      </w:r>
+      <w:proofErr w:type="gramEnd"/>
+      <w:r>
+        <w:rPr>
+          <w:rFonts w:ascii="Cascadia Mono" w:hAnsi="Cascadia Mono" w:cs="Cascadia Mono"/>
+          <w:sz w:val="20"/>
+          <w:szCs w:val="20"/>
+        </w:rPr>
+        <w:t>err] &lt;&lt; "Please, enter again\n";</w:t>
+      </w:r>
+    </w:p>
+    <w:p>
+      <w:pPr>
+        <w:rPr>
+          <w:rFonts w:ascii="Cascadia Mono" w:hAnsi="Cascadia Mono" w:cs="Cascadia Mono"/>
+          <w:sz w:val="20"/>
+          <w:szCs w:val="20"/>
+        </w:rPr>
+      </w:pPr>
+      <w:r>
+        <w:rPr>
+          <w:rFonts w:ascii="Cascadia Mono" w:hAnsi="Cascadia Mono" w:cs="Cascadia Mono"/>
+          <w:sz w:val="20"/>
+          <w:szCs w:val="20"/>
+        </w:rPr>
+        <w:t xml:space="preserve">    } while (</w:t>
+      </w:r>
+      <w:proofErr w:type="gramStart"/>
+      <w:r>
+        <w:rPr>
+          <w:rFonts w:ascii="Cascadia Mono" w:hAnsi="Cascadia Mono" w:cs="Cascadia Mono"/>
+          <w:sz w:val="20"/>
+          <w:szCs w:val="20"/>
+        </w:rPr>
+        <w:t>err !</w:t>
+      </w:r>
+      <w:proofErr w:type="gramEnd"/>
+      <w:r>
+        <w:rPr>
+          <w:rFonts w:ascii="Cascadia Mono" w:hAnsi="Cascadia Mono" w:cs="Cascadia Mono"/>
+          <w:sz w:val="20"/>
+          <w:szCs w:val="20"/>
+        </w:rPr>
+        <w:t>= SUCCESS);</w:t>
+      </w:r>
+    </w:p>
+    <w:p>
+      <w:pPr>
+        <w:rPr>
+          <w:rFonts w:ascii="Cascadia Mono" w:hAnsi="Cascadia Mono" w:cs="Cascadia Mono"/>
+          <w:sz w:val="20"/>
+          <w:szCs w:val="20"/>
+        </w:rPr>
+      </w:pPr>
+      <w:r>
+        <w:rPr>
+          <w:rFonts w:ascii="Cascadia Mono" w:hAnsi="Cascadia Mono" w:cs="Cascadia Mono"/>
+          <w:sz w:val="20"/>
+          <w:szCs w:val="20"/>
+        </w:rPr>
+        <w:t xml:space="preserve">    return borders;</w:t>
+      </w:r>
+    </w:p>
+    <w:p>
+      <w:pPr>
+        <w:rPr>
+          <w:rFonts w:ascii="Cascadia Mono" w:hAnsi="Cascadia Mono" w:cs="Cascadia Mono"/>
+          <w:sz w:val="20"/>
+          <w:szCs w:val="20"/>
+        </w:rPr>
+      </w:pPr>
+      <w:r>
+        <w:rPr>
+          <w:rFonts w:ascii="Cascadia Mono" w:hAnsi="Cascadia Mono" w:cs="Cascadia Mono"/>
+          <w:sz w:val="20"/>
+          <w:szCs w:val="20"/>
+        </w:rPr>
+        <w:t>}</w:t>
+      </w:r>
+    </w:p>
+    <w:p>
+      <w:pPr>
+        <w:rPr>
+          <w:rFonts w:ascii="Cascadia Mono" w:hAnsi="Cascadia Mono" w:cs="Cascadia Mono"/>
+          <w:sz w:val="20"/>
+          <w:szCs w:val="20"/>
+        </w:rPr>
+      </w:pPr>
+    </w:p>
+    <w:p>
+      <w:pPr>
+        <w:rPr>
+          <w:rFonts w:ascii="Cascadia Mono" w:hAnsi="Cascadia Mono" w:cs="Cascadia Mono"/>
+          <w:sz w:val="20"/>
+          <w:szCs w:val="20"/>
+        </w:rPr>
+      </w:pPr>
+      <w:proofErr w:type="spellStart"/>
+      <w:r>
+        <w:rPr>
+          <w:rFonts w:ascii="Cascadia Mono" w:hAnsi="Cascadia Mono" w:cs="Cascadia Mono"/>
+          <w:sz w:val="20"/>
+          <w:szCs w:val="20"/>
+        </w:rPr>
+        <w:t>ErrorsCode</w:t>
+      </w:r>
+      <w:proofErr w:type="spellEnd"/>
+      <w:r>
+        <w:rPr>
+          <w:rFonts w:ascii="Cascadia Mono" w:hAnsi="Cascadia Mono" w:cs="Cascadia Mono"/>
+          <w:sz w:val="20"/>
+          <w:szCs w:val="20"/>
+        </w:rPr>
+        <w:t xml:space="preserve"> </w:t>
+      </w:r>
+      <w:proofErr w:type="spellStart"/>
+      <w:proofErr w:type="gramStart"/>
+      <w:r>
+        <w:rPr>
+          <w:rFonts w:ascii="Cascadia Mono" w:hAnsi="Cascadia Mono" w:cs="Cascadia Mono"/>
+          <w:sz w:val="20"/>
+          <w:szCs w:val="20"/>
+        </w:rPr>
+        <w:t>readOneFromFile</w:t>
       </w:r>
       <w:proofErr w:type="spellEnd"/>
       <w:r>
@@ -20014,6 +20768,207 @@
         </w:rPr>
         <w:t>(</w:t>
       </w:r>
+      <w:proofErr w:type="gramEnd"/>
+      <w:r>
+        <w:rPr>
+          <w:rFonts w:ascii="Cascadia Mono" w:hAnsi="Cascadia Mono" w:cs="Cascadia Mono"/>
+          <w:sz w:val="20"/>
+          <w:szCs w:val="20"/>
+        </w:rPr>
+        <w:t xml:space="preserve">int&amp; numb, </w:t>
+      </w:r>
+      <w:proofErr w:type="spellStart"/>
+      <w:r>
+        <w:rPr>
+          <w:rFonts w:ascii="Cascadia Mono" w:hAnsi="Cascadia Mono" w:cs="Cascadia Mono"/>
+          <w:sz w:val="20"/>
+          <w:szCs w:val="20"/>
+        </w:rPr>
+        <w:t>ifstream</w:t>
+      </w:r>
+      <w:proofErr w:type="spellEnd"/>
+      <w:r>
+        <w:rPr>
+          <w:rFonts w:ascii="Cascadia Mono" w:hAnsi="Cascadia Mono" w:cs="Cascadia Mono"/>
+          <w:sz w:val="20"/>
+          <w:szCs w:val="20"/>
+        </w:rPr>
+        <w:t>&amp; file)</w:t>
+      </w:r>
+    </w:p>
+    <w:p>
+      <w:pPr>
+        <w:rPr>
+          <w:rFonts w:ascii="Cascadia Mono" w:hAnsi="Cascadia Mono" w:cs="Cascadia Mono"/>
+          <w:sz w:val="20"/>
+          <w:szCs w:val="20"/>
+        </w:rPr>
+      </w:pPr>
+      <w:r>
+        <w:rPr>
+          <w:rFonts w:ascii="Cascadia Mono" w:hAnsi="Cascadia Mono" w:cs="Cascadia Mono"/>
+          <w:sz w:val="20"/>
+          <w:szCs w:val="20"/>
+        </w:rPr>
+        <w:t>{</w:t>
+      </w:r>
+    </w:p>
+    <w:p>
+      <w:pPr>
+        <w:rPr>
+          <w:rFonts w:ascii="Cascadia Mono" w:hAnsi="Cascadia Mono" w:cs="Cascadia Mono"/>
+          <w:sz w:val="20"/>
+          <w:szCs w:val="20"/>
+        </w:rPr>
+      </w:pPr>
+      <w:r>
+        <w:rPr>
+          <w:rFonts w:ascii="Cascadia Mono" w:hAnsi="Cascadia Mono" w:cs="Cascadia Mono"/>
+          <w:sz w:val="20"/>
+          <w:szCs w:val="20"/>
+        </w:rPr>
+        <w:t xml:space="preserve">    </w:t>
+      </w:r>
+      <w:proofErr w:type="spellStart"/>
+      <w:r>
+        <w:rPr>
+          <w:rFonts w:ascii="Cascadia Mono" w:hAnsi="Cascadia Mono" w:cs="Cascadia Mono"/>
+          <w:sz w:val="20"/>
+          <w:szCs w:val="20"/>
+        </w:rPr>
+        <w:t>ErrorsCode</w:t>
+      </w:r>
+      <w:proofErr w:type="spellEnd"/>
+      <w:r>
+        <w:rPr>
+          <w:rFonts w:ascii="Cascadia Mono" w:hAnsi="Cascadia Mono" w:cs="Cascadia Mono"/>
+          <w:sz w:val="20"/>
+          <w:szCs w:val="20"/>
+        </w:rPr>
+        <w:t xml:space="preserve"> err;</w:t>
+      </w:r>
+    </w:p>
+    <w:p>
+      <w:pPr>
+        <w:rPr>
+          <w:rFonts w:ascii="Cascadia Mono" w:hAnsi="Cascadia Mono" w:cs="Cascadia Mono"/>
+          <w:sz w:val="20"/>
+          <w:szCs w:val="20"/>
+        </w:rPr>
+      </w:pPr>
+      <w:r>
+        <w:rPr>
+          <w:rFonts w:ascii="Cascadia Mono" w:hAnsi="Cascadia Mono" w:cs="Cascadia Mono"/>
+          <w:sz w:val="20"/>
+          <w:szCs w:val="20"/>
+        </w:rPr>
+        <w:t xml:space="preserve">    bool </w:t>
+      </w:r>
+      <w:proofErr w:type="spellStart"/>
+      <w:r>
+        <w:rPr>
+          <w:rFonts w:ascii="Cascadia Mono" w:hAnsi="Cascadia Mono" w:cs="Cascadia Mono"/>
+          <w:sz w:val="20"/>
+          <w:szCs w:val="20"/>
+        </w:rPr>
+        <w:t>isCorrect</w:t>
+      </w:r>
+      <w:proofErr w:type="spellEnd"/>
+      <w:r>
+        <w:rPr>
+          <w:rFonts w:ascii="Cascadia Mono" w:hAnsi="Cascadia Mono" w:cs="Cascadia Mono"/>
+          <w:sz w:val="20"/>
+          <w:szCs w:val="20"/>
+        </w:rPr>
+        <w:t>;</w:t>
+      </w:r>
+    </w:p>
+    <w:p>
+      <w:pPr>
+        <w:rPr>
+          <w:rFonts w:ascii="Cascadia Mono" w:hAnsi="Cascadia Mono" w:cs="Cascadia Mono"/>
+          <w:sz w:val="20"/>
+          <w:szCs w:val="20"/>
+        </w:rPr>
+      </w:pPr>
+      <w:r>
+        <w:rPr>
+          <w:rFonts w:ascii="Cascadia Mono" w:hAnsi="Cascadia Mono" w:cs="Cascadia Mono"/>
+          <w:sz w:val="20"/>
+          <w:szCs w:val="20"/>
+        </w:rPr>
+        <w:t xml:space="preserve">    </w:t>
+      </w:r>
+      <w:proofErr w:type="spellStart"/>
+      <w:r>
+        <w:rPr>
+          <w:rFonts w:ascii="Cascadia Mono" w:hAnsi="Cascadia Mono" w:cs="Cascadia Mono"/>
+          <w:sz w:val="20"/>
+          <w:szCs w:val="20"/>
+        </w:rPr>
+        <w:t>isCorrect</w:t>
+      </w:r>
+      <w:proofErr w:type="spellEnd"/>
+      <w:r>
+        <w:rPr>
+          <w:rFonts w:ascii="Cascadia Mono" w:hAnsi="Cascadia Mono" w:cs="Cascadia Mono"/>
+          <w:sz w:val="20"/>
+          <w:szCs w:val="20"/>
+        </w:rPr>
+        <w:t xml:space="preserve"> = true;</w:t>
+      </w:r>
+    </w:p>
+    <w:p>
+      <w:pPr>
+        <w:rPr>
+          <w:rFonts w:ascii="Cascadia Mono" w:hAnsi="Cascadia Mono" w:cs="Cascadia Mono"/>
+          <w:sz w:val="20"/>
+          <w:szCs w:val="20"/>
+        </w:rPr>
+      </w:pPr>
+      <w:r>
+        <w:rPr>
+          <w:rFonts w:ascii="Cascadia Mono" w:hAnsi="Cascadia Mono" w:cs="Cascadia Mono"/>
+          <w:sz w:val="20"/>
+          <w:szCs w:val="20"/>
+        </w:rPr>
+        <w:t xml:space="preserve">    err = SUCCESS;</w:t>
+      </w:r>
+    </w:p>
+    <w:p>
+      <w:pPr>
+        <w:rPr>
+          <w:rFonts w:ascii="Cascadia Mono" w:hAnsi="Cascadia Mono" w:cs="Cascadia Mono"/>
+          <w:sz w:val="20"/>
+          <w:szCs w:val="20"/>
+        </w:rPr>
+      </w:pPr>
+      <w:r>
+        <w:rPr>
+          <w:rFonts w:ascii="Cascadia Mono" w:hAnsi="Cascadia Mono" w:cs="Cascadia Mono"/>
+          <w:sz w:val="20"/>
+          <w:szCs w:val="20"/>
+        </w:rPr>
+        <w:t xml:space="preserve">    file &gt;&gt; numb;</w:t>
+      </w:r>
+    </w:p>
+    <w:p>
+      <w:pPr>
+        <w:rPr>
+          <w:rFonts w:ascii="Cascadia Mono" w:hAnsi="Cascadia Mono" w:cs="Cascadia Mono"/>
+          <w:sz w:val="20"/>
+          <w:szCs w:val="20"/>
+        </w:rPr>
+      </w:pPr>
+      <w:r>
+        <w:rPr>
+          <w:rFonts w:ascii="Cascadia Mono" w:hAnsi="Cascadia Mono" w:cs="Cascadia Mono"/>
+          <w:sz w:val="20"/>
+          <w:szCs w:val="20"/>
+        </w:rPr>
+        <w:t xml:space="preserve">    if (</w:t>
+      </w:r>
+      <w:proofErr w:type="spellStart"/>
       <w:proofErr w:type="gramStart"/>
       <w:r>
         <w:rPr>
@@ -20021,8 +20976,9 @@
           <w:sz w:val="20"/>
           <w:szCs w:val="20"/>
         </w:rPr>
-        <w:t>borders[</w:t>
-      </w:r>
+        <w:t>file.fail</w:t>
+      </w:r>
+      <w:proofErr w:type="spellEnd"/>
       <w:proofErr w:type="gramEnd"/>
       <w:r>
         <w:rPr>
@@ -20030,24 +20986,7 @@
           <w:sz w:val="20"/>
           <w:szCs w:val="20"/>
         </w:rPr>
-        <w:t>0]);</w:t>
-      </w:r>
-    </w:p>
-    <w:p>
-      <w:pPr>
-        <w:rPr>
-          <w:rFonts w:ascii="Cascadia Mono" w:hAnsi="Cascadia Mono" w:cs="Cascadia Mono"/>
-          <w:sz w:val="20"/>
-          <w:szCs w:val="20"/>
-        </w:rPr>
-      </w:pPr>
-      <w:r>
-        <w:rPr>
-          <w:rFonts w:ascii="Cascadia Mono" w:hAnsi="Cascadia Mono" w:cs="Cascadia Mono"/>
-          <w:sz w:val="20"/>
-          <w:szCs w:val="20"/>
-        </w:rPr>
-        <w:t xml:space="preserve">    if (err == SUCCESS)</w:t>
+        <w:t>())</w:t>
       </w:r>
     </w:p>
     <w:p>
@@ -20081,26 +21020,9 @@
           <w:sz w:val="20"/>
           <w:szCs w:val="20"/>
         </w:rPr>
-        <w:t xml:space="preserve">        err = </w:t>
-      </w:r>
-      <w:proofErr w:type="spellStart"/>
-      <w:r>
-        <w:rPr>
-          <w:rFonts w:ascii="Cascadia Mono" w:hAnsi="Cascadia Mono" w:cs="Cascadia Mono"/>
-          <w:sz w:val="20"/>
-          <w:szCs w:val="20"/>
-        </w:rPr>
-        <w:t>inpValidBorder</w:t>
-      </w:r>
-      <w:proofErr w:type="spellEnd"/>
-      <w:r>
-        <w:rPr>
-          <w:rFonts w:ascii="Cascadia Mono" w:hAnsi="Cascadia Mono" w:cs="Cascadia Mono"/>
-          <w:sz w:val="20"/>
-          <w:szCs w:val="20"/>
-        </w:rPr>
-        <w:t>(</w:t>
-      </w:r>
+        <w:t xml:space="preserve">        </w:t>
+      </w:r>
+      <w:proofErr w:type="spellStart"/>
       <w:proofErr w:type="gramStart"/>
       <w:r>
         <w:rPr>
@@ -20108,8 +21030,9 @@
           <w:sz w:val="20"/>
           <w:szCs w:val="20"/>
         </w:rPr>
-        <w:t>borders[</w:t>
-      </w:r>
+        <w:t>file.clear</w:t>
+      </w:r>
+      <w:proofErr w:type="spellEnd"/>
       <w:proofErr w:type="gramEnd"/>
       <w:r>
         <w:rPr>
@@ -20117,59 +21040,59 @@
           <w:sz w:val="20"/>
           <w:szCs w:val="20"/>
         </w:rPr>
-        <w:t>1]);</w:t>
-      </w:r>
-    </w:p>
-    <w:p>
-      <w:pPr>
-        <w:rPr>
-          <w:rFonts w:ascii="Cascadia Mono" w:hAnsi="Cascadia Mono" w:cs="Cascadia Mono"/>
-          <w:sz w:val="20"/>
-          <w:szCs w:val="20"/>
-        </w:rPr>
-      </w:pPr>
-      <w:r>
-        <w:rPr>
-          <w:rFonts w:ascii="Cascadia Mono" w:hAnsi="Cascadia Mono" w:cs="Cascadia Mono"/>
-          <w:sz w:val="20"/>
-          <w:szCs w:val="20"/>
-        </w:rPr>
-        <w:t xml:space="preserve">        if (err == SUCCESS &amp;&amp; </w:t>
-      </w:r>
-      <w:proofErr w:type="gramStart"/>
-      <w:r>
-        <w:rPr>
-          <w:rFonts w:ascii="Cascadia Mono" w:hAnsi="Cascadia Mono" w:cs="Cascadia Mono"/>
-          <w:sz w:val="20"/>
-          <w:szCs w:val="20"/>
-        </w:rPr>
-        <w:t>borders[</w:t>
-      </w:r>
-      <w:proofErr w:type="gramEnd"/>
-      <w:r>
-        <w:rPr>
-          <w:rFonts w:ascii="Cascadia Mono" w:hAnsi="Cascadia Mono" w:cs="Cascadia Mono"/>
-          <w:sz w:val="20"/>
-          <w:szCs w:val="20"/>
-        </w:rPr>
-        <w:t>0] &gt; borders[1])</w:t>
-      </w:r>
-    </w:p>
-    <w:p>
-      <w:pPr>
-        <w:rPr>
-          <w:rFonts w:ascii="Cascadia Mono" w:hAnsi="Cascadia Mono" w:cs="Cascadia Mono"/>
-          <w:sz w:val="20"/>
-          <w:szCs w:val="20"/>
-        </w:rPr>
-      </w:pPr>
-      <w:r>
-        <w:rPr>
-          <w:rFonts w:ascii="Cascadia Mono" w:hAnsi="Cascadia Mono" w:cs="Cascadia Mono"/>
-          <w:sz w:val="20"/>
-          <w:szCs w:val="20"/>
-        </w:rPr>
-        <w:t xml:space="preserve">            err = INCORRECT_BORDERS;</w:t>
+        <w:t>();</w:t>
+      </w:r>
+    </w:p>
+    <w:p>
+      <w:pPr>
+        <w:rPr>
+          <w:rFonts w:ascii="Cascadia Mono" w:hAnsi="Cascadia Mono" w:cs="Cascadia Mono"/>
+          <w:sz w:val="20"/>
+          <w:szCs w:val="20"/>
+        </w:rPr>
+      </w:pPr>
+      <w:r>
+        <w:rPr>
+          <w:rFonts w:ascii="Cascadia Mono" w:hAnsi="Cascadia Mono" w:cs="Cascadia Mono"/>
+          <w:sz w:val="20"/>
+          <w:szCs w:val="20"/>
+        </w:rPr>
+        <w:t xml:space="preserve">        err = INCORRECT_DATA;</w:t>
+      </w:r>
+    </w:p>
+    <w:p>
+      <w:pPr>
+        <w:rPr>
+          <w:rFonts w:ascii="Cascadia Mono" w:hAnsi="Cascadia Mono" w:cs="Cascadia Mono"/>
+          <w:sz w:val="20"/>
+          <w:szCs w:val="20"/>
+        </w:rPr>
+      </w:pPr>
+      <w:r>
+        <w:rPr>
+          <w:rFonts w:ascii="Cascadia Mono" w:hAnsi="Cascadia Mono" w:cs="Cascadia Mono"/>
+          <w:sz w:val="20"/>
+          <w:szCs w:val="20"/>
+        </w:rPr>
+        <w:t xml:space="preserve">        </w:t>
+      </w:r>
+      <w:proofErr w:type="spellStart"/>
+      <w:r>
+        <w:rPr>
+          <w:rFonts w:ascii="Cascadia Mono" w:hAnsi="Cascadia Mono" w:cs="Cascadia Mono"/>
+          <w:sz w:val="20"/>
+          <w:szCs w:val="20"/>
+        </w:rPr>
+        <w:t>isCorrect</w:t>
+      </w:r>
+      <w:proofErr w:type="spellEnd"/>
+      <w:r>
+        <w:rPr>
+          <w:rFonts w:ascii="Cascadia Mono" w:hAnsi="Cascadia Mono" w:cs="Cascadia Mono"/>
+          <w:sz w:val="20"/>
+          <w:szCs w:val="20"/>
+        </w:rPr>
+        <w:t xml:space="preserve"> = false;</w:t>
       </w:r>
     </w:p>
     <w:p>
@@ -20203,6 +21126,58 @@
           <w:sz w:val="20"/>
           <w:szCs w:val="20"/>
         </w:rPr>
+        <w:t xml:space="preserve">    if (</w:t>
+      </w:r>
+      <w:proofErr w:type="spellStart"/>
+      <w:r>
+        <w:rPr>
+          <w:rFonts w:ascii="Cascadia Mono" w:hAnsi="Cascadia Mono" w:cs="Cascadia Mono"/>
+          <w:sz w:val="20"/>
+          <w:szCs w:val="20"/>
+        </w:rPr>
+        <w:t>isCorrect</w:t>
+      </w:r>
+      <w:proofErr w:type="spellEnd"/>
+      <w:r>
+        <w:rPr>
+          <w:rFonts w:ascii="Cascadia Mono" w:hAnsi="Cascadia Mono" w:cs="Cascadia Mono"/>
+          <w:sz w:val="20"/>
+          <w:szCs w:val="20"/>
+        </w:rPr>
+        <w:t xml:space="preserve"> &amp;&amp; (numb &gt; MAX_NUMB) || (numb &lt; MIN_NUMB))</w:t>
+      </w:r>
+    </w:p>
+    <w:p>
+      <w:pPr>
+        <w:rPr>
+          <w:rFonts w:ascii="Cascadia Mono" w:hAnsi="Cascadia Mono" w:cs="Cascadia Mono"/>
+          <w:sz w:val="20"/>
+          <w:szCs w:val="20"/>
+        </w:rPr>
+      </w:pPr>
+      <w:r>
+        <w:rPr>
+          <w:rFonts w:ascii="Cascadia Mono" w:hAnsi="Cascadia Mono" w:cs="Cascadia Mono"/>
+          <w:sz w:val="20"/>
+          <w:szCs w:val="20"/>
+        </w:rPr>
+        <w:t xml:space="preserve">        err = OUT_OF_BORDER;</w:t>
+      </w:r>
+    </w:p>
+    <w:p>
+      <w:pPr>
+        <w:rPr>
+          <w:rFonts w:ascii="Cascadia Mono" w:hAnsi="Cascadia Mono" w:cs="Cascadia Mono"/>
+          <w:sz w:val="20"/>
+          <w:szCs w:val="20"/>
+        </w:rPr>
+      </w:pPr>
+      <w:r>
+        <w:rPr>
+          <w:rFonts w:ascii="Cascadia Mono" w:hAnsi="Cascadia Mono" w:cs="Cascadia Mono"/>
+          <w:sz w:val="20"/>
+          <w:szCs w:val="20"/>
+        </w:rPr>
         <w:t xml:space="preserve">    return err;</w:t>
       </w:r>
     </w:p>
@@ -20240,853 +21215,23 @@
           <w:szCs w:val="20"/>
         </w:rPr>
       </w:pPr>
-      <w:r>
-        <w:rPr>
-          <w:rFonts w:ascii="Cascadia Mono" w:hAnsi="Cascadia Mono" w:cs="Cascadia Mono"/>
-          <w:sz w:val="20"/>
-          <w:szCs w:val="20"/>
-        </w:rPr>
-        <w:t xml:space="preserve">int* </w:t>
-      </w:r>
-      <w:proofErr w:type="spellStart"/>
-      <w:proofErr w:type="gramStart"/>
-      <w:r>
-        <w:rPr>
-          <w:rFonts w:ascii="Cascadia Mono" w:hAnsi="Cascadia Mono" w:cs="Cascadia Mono"/>
-          <w:sz w:val="20"/>
-          <w:szCs w:val="20"/>
-        </w:rPr>
-        <w:t>inputFromConsole</w:t>
-      </w:r>
-      <w:proofErr w:type="spellEnd"/>
-      <w:r>
-        <w:rPr>
-          <w:rFonts w:ascii="Cascadia Mono" w:hAnsi="Cascadia Mono" w:cs="Cascadia Mono"/>
-          <w:sz w:val="20"/>
-          <w:szCs w:val="20"/>
-        </w:rPr>
-        <w:t>(</w:t>
-      </w:r>
-      <w:proofErr w:type="gramEnd"/>
-      <w:r>
-        <w:rPr>
-          <w:rFonts w:ascii="Cascadia Mono" w:hAnsi="Cascadia Mono" w:cs="Cascadia Mono"/>
-          <w:sz w:val="20"/>
-          <w:szCs w:val="20"/>
-        </w:rPr>
-        <w:t>)</w:t>
-      </w:r>
-    </w:p>
-    <w:p>
-      <w:pPr>
-        <w:rPr>
-          <w:rFonts w:ascii="Cascadia Mono" w:hAnsi="Cascadia Mono" w:cs="Cascadia Mono"/>
-          <w:sz w:val="20"/>
-          <w:szCs w:val="20"/>
-        </w:rPr>
-      </w:pPr>
-      <w:r>
-        <w:rPr>
-          <w:rFonts w:ascii="Cascadia Mono" w:hAnsi="Cascadia Mono" w:cs="Cascadia Mono"/>
-          <w:sz w:val="20"/>
-          <w:szCs w:val="20"/>
-        </w:rPr>
-        <w:t>{</w:t>
-      </w:r>
-    </w:p>
-    <w:p>
-      <w:pPr>
-        <w:rPr>
-          <w:rFonts w:ascii="Cascadia Mono" w:hAnsi="Cascadia Mono" w:cs="Cascadia Mono"/>
-          <w:sz w:val="20"/>
-          <w:szCs w:val="20"/>
-        </w:rPr>
-      </w:pPr>
-      <w:r>
-        <w:rPr>
-          <w:rFonts w:ascii="Cascadia Mono" w:hAnsi="Cascadia Mono" w:cs="Cascadia Mono"/>
-          <w:sz w:val="20"/>
-          <w:szCs w:val="20"/>
-        </w:rPr>
-        <w:t xml:space="preserve">    </w:t>
-      </w:r>
-      <w:proofErr w:type="spellStart"/>
-      <w:r>
-        <w:rPr>
-          <w:rFonts w:ascii="Cascadia Mono" w:hAnsi="Cascadia Mono" w:cs="Cascadia Mono"/>
-          <w:sz w:val="20"/>
-          <w:szCs w:val="20"/>
-        </w:rPr>
-        <w:t>cout</w:t>
-      </w:r>
-      <w:proofErr w:type="spellEnd"/>
-      <w:r>
-        <w:rPr>
-          <w:rFonts w:ascii="Cascadia Mono" w:hAnsi="Cascadia Mono" w:cs="Cascadia Mono"/>
-          <w:sz w:val="20"/>
-          <w:szCs w:val="20"/>
-        </w:rPr>
-        <w:t xml:space="preserve"> &lt;&lt; "Enter the borders through the Enter\n";</w:t>
-      </w:r>
-    </w:p>
-    <w:p>
-      <w:pPr>
-        <w:rPr>
-          <w:rFonts w:ascii="Cascadia Mono" w:hAnsi="Cascadia Mono" w:cs="Cascadia Mono"/>
-          <w:sz w:val="20"/>
-          <w:szCs w:val="20"/>
-        </w:rPr>
-      </w:pPr>
-      <w:r>
-        <w:rPr>
-          <w:rFonts w:ascii="Cascadia Mono" w:hAnsi="Cascadia Mono" w:cs="Cascadia Mono"/>
-          <w:sz w:val="20"/>
-          <w:szCs w:val="20"/>
-        </w:rPr>
-        <w:t xml:space="preserve">    int err;</w:t>
-      </w:r>
-    </w:p>
-    <w:p>
-      <w:pPr>
-        <w:rPr>
-          <w:rFonts w:ascii="Cascadia Mono" w:hAnsi="Cascadia Mono" w:cs="Cascadia Mono"/>
-          <w:sz w:val="20"/>
-          <w:szCs w:val="20"/>
-        </w:rPr>
-      </w:pPr>
-      <w:r>
-        <w:rPr>
-          <w:rFonts w:ascii="Cascadia Mono" w:hAnsi="Cascadia Mono" w:cs="Cascadia Mono"/>
-          <w:sz w:val="20"/>
-          <w:szCs w:val="20"/>
-        </w:rPr>
-        <w:t xml:space="preserve">    int* borders = new </w:t>
-      </w:r>
-      <w:proofErr w:type="gramStart"/>
-      <w:r>
-        <w:rPr>
-          <w:rFonts w:ascii="Cascadia Mono" w:hAnsi="Cascadia Mono" w:cs="Cascadia Mono"/>
-          <w:sz w:val="20"/>
-          <w:szCs w:val="20"/>
-        </w:rPr>
-        <w:t>int[</w:t>
-      </w:r>
-      <w:proofErr w:type="gramEnd"/>
-      <w:r>
-        <w:rPr>
-          <w:rFonts w:ascii="Cascadia Mono" w:hAnsi="Cascadia Mono" w:cs="Cascadia Mono"/>
-          <w:sz w:val="20"/>
-          <w:szCs w:val="20"/>
-        </w:rPr>
-        <w:t>2];</w:t>
-      </w:r>
-    </w:p>
-    <w:p>
-      <w:pPr>
-        <w:rPr>
-          <w:rFonts w:ascii="Cascadia Mono" w:hAnsi="Cascadia Mono" w:cs="Cascadia Mono"/>
-          <w:sz w:val="20"/>
-          <w:szCs w:val="20"/>
-        </w:rPr>
-      </w:pPr>
-      <w:r>
-        <w:rPr>
-          <w:rFonts w:ascii="Cascadia Mono" w:hAnsi="Cascadia Mono" w:cs="Cascadia Mono"/>
-          <w:sz w:val="20"/>
-          <w:szCs w:val="20"/>
-        </w:rPr>
-        <w:t xml:space="preserve">    do</w:t>
-      </w:r>
-    </w:p>
-    <w:p>
-      <w:pPr>
-        <w:rPr>
-          <w:rFonts w:ascii="Cascadia Mono" w:hAnsi="Cascadia Mono" w:cs="Cascadia Mono"/>
-          <w:sz w:val="20"/>
-          <w:szCs w:val="20"/>
-        </w:rPr>
-      </w:pPr>
-      <w:r>
-        <w:rPr>
-          <w:rFonts w:ascii="Cascadia Mono" w:hAnsi="Cascadia Mono" w:cs="Cascadia Mono"/>
-          <w:sz w:val="20"/>
-          <w:szCs w:val="20"/>
-        </w:rPr>
-        <w:t xml:space="preserve">    {</w:t>
-      </w:r>
-    </w:p>
-    <w:p>
-      <w:pPr>
-        <w:rPr>
-          <w:rFonts w:ascii="Cascadia Mono" w:hAnsi="Cascadia Mono" w:cs="Cascadia Mono"/>
-          <w:sz w:val="20"/>
-          <w:szCs w:val="20"/>
-        </w:rPr>
-      </w:pPr>
-      <w:r>
-        <w:rPr>
-          <w:rFonts w:ascii="Cascadia Mono" w:hAnsi="Cascadia Mono" w:cs="Cascadia Mono"/>
-          <w:sz w:val="20"/>
-          <w:szCs w:val="20"/>
-        </w:rPr>
-        <w:t xml:space="preserve">        err = </w:t>
-      </w:r>
-      <w:proofErr w:type="spellStart"/>
-      <w:r>
-        <w:rPr>
-          <w:rFonts w:ascii="Cascadia Mono" w:hAnsi="Cascadia Mono" w:cs="Cascadia Mono"/>
-          <w:sz w:val="20"/>
-          <w:szCs w:val="20"/>
-        </w:rPr>
-        <w:t>inpValidBorders</w:t>
-      </w:r>
-      <w:proofErr w:type="spellEnd"/>
-      <w:r>
-        <w:rPr>
-          <w:rFonts w:ascii="Cascadia Mono" w:hAnsi="Cascadia Mono" w:cs="Cascadia Mono"/>
-          <w:sz w:val="20"/>
-          <w:szCs w:val="20"/>
-        </w:rPr>
-        <w:t>(borders);</w:t>
-      </w:r>
-    </w:p>
-    <w:p>
-      <w:pPr>
-        <w:rPr>
-          <w:rFonts w:ascii="Cascadia Mono" w:hAnsi="Cascadia Mono" w:cs="Cascadia Mono"/>
-          <w:sz w:val="20"/>
-          <w:szCs w:val="20"/>
-        </w:rPr>
-      </w:pPr>
-      <w:r>
-        <w:rPr>
-          <w:rFonts w:ascii="Cascadia Mono" w:hAnsi="Cascadia Mono" w:cs="Cascadia Mono"/>
-          <w:sz w:val="20"/>
-          <w:szCs w:val="20"/>
-        </w:rPr>
-        <w:t xml:space="preserve">        if (</w:t>
-      </w:r>
-      <w:proofErr w:type="gramStart"/>
-      <w:r>
-        <w:rPr>
-          <w:rFonts w:ascii="Cascadia Mono" w:hAnsi="Cascadia Mono" w:cs="Cascadia Mono"/>
-          <w:sz w:val="20"/>
-          <w:szCs w:val="20"/>
-        </w:rPr>
-        <w:t>err !</w:t>
-      </w:r>
-      <w:proofErr w:type="gramEnd"/>
-      <w:r>
-        <w:rPr>
-          <w:rFonts w:ascii="Cascadia Mono" w:hAnsi="Cascadia Mono" w:cs="Cascadia Mono"/>
-          <w:sz w:val="20"/>
-          <w:szCs w:val="20"/>
-        </w:rPr>
-        <w:t>= SUCCESS)</w:t>
-      </w:r>
-    </w:p>
-    <w:p>
-      <w:pPr>
-        <w:rPr>
-          <w:rFonts w:ascii="Cascadia Mono" w:hAnsi="Cascadia Mono" w:cs="Cascadia Mono"/>
-          <w:sz w:val="20"/>
-          <w:szCs w:val="20"/>
-        </w:rPr>
-      </w:pPr>
-      <w:r>
-        <w:rPr>
-          <w:rFonts w:ascii="Cascadia Mono" w:hAnsi="Cascadia Mono" w:cs="Cascadia Mono"/>
-          <w:sz w:val="20"/>
-          <w:szCs w:val="20"/>
-        </w:rPr>
-        <w:t xml:space="preserve">            </w:t>
-      </w:r>
-      <w:proofErr w:type="spellStart"/>
-      <w:r>
-        <w:rPr>
-          <w:rFonts w:ascii="Cascadia Mono" w:hAnsi="Cascadia Mono" w:cs="Cascadia Mono"/>
-          <w:sz w:val="20"/>
-          <w:szCs w:val="20"/>
-        </w:rPr>
-        <w:t>cout</w:t>
-      </w:r>
-      <w:proofErr w:type="spellEnd"/>
-      <w:r>
-        <w:rPr>
-          <w:rFonts w:ascii="Cascadia Mono" w:hAnsi="Cascadia Mono" w:cs="Cascadia Mono"/>
-          <w:sz w:val="20"/>
-          <w:szCs w:val="20"/>
-        </w:rPr>
-        <w:t xml:space="preserve"> &lt;&lt; </w:t>
-      </w:r>
-      <w:proofErr w:type="gramStart"/>
-      <w:r>
-        <w:rPr>
-          <w:rFonts w:ascii="Cascadia Mono" w:hAnsi="Cascadia Mono" w:cs="Cascadia Mono"/>
-          <w:sz w:val="20"/>
-          <w:szCs w:val="20"/>
-        </w:rPr>
-        <w:t>ERRORS[</w:t>
-      </w:r>
-      <w:proofErr w:type="gramEnd"/>
-      <w:r>
-        <w:rPr>
-          <w:rFonts w:ascii="Cascadia Mono" w:hAnsi="Cascadia Mono" w:cs="Cascadia Mono"/>
-          <w:sz w:val="20"/>
-          <w:szCs w:val="20"/>
-        </w:rPr>
-        <w:t>err] &lt;&lt; "Please, enter again\n";</w:t>
-      </w:r>
-    </w:p>
-    <w:p>
-      <w:pPr>
-        <w:rPr>
-          <w:rFonts w:ascii="Cascadia Mono" w:hAnsi="Cascadia Mono" w:cs="Cascadia Mono"/>
-          <w:sz w:val="20"/>
-          <w:szCs w:val="20"/>
-        </w:rPr>
-      </w:pPr>
-      <w:r>
-        <w:rPr>
-          <w:rFonts w:ascii="Cascadia Mono" w:hAnsi="Cascadia Mono" w:cs="Cascadia Mono"/>
-          <w:sz w:val="20"/>
-          <w:szCs w:val="20"/>
-        </w:rPr>
-        <w:t xml:space="preserve">    } while (</w:t>
-      </w:r>
-      <w:proofErr w:type="gramStart"/>
-      <w:r>
-        <w:rPr>
-          <w:rFonts w:ascii="Cascadia Mono" w:hAnsi="Cascadia Mono" w:cs="Cascadia Mono"/>
-          <w:sz w:val="20"/>
-          <w:szCs w:val="20"/>
-        </w:rPr>
-        <w:t>err !</w:t>
-      </w:r>
-      <w:proofErr w:type="gramEnd"/>
-      <w:r>
-        <w:rPr>
-          <w:rFonts w:ascii="Cascadia Mono" w:hAnsi="Cascadia Mono" w:cs="Cascadia Mono"/>
-          <w:sz w:val="20"/>
-          <w:szCs w:val="20"/>
-        </w:rPr>
-        <w:t>= SUCCESS);</w:t>
-      </w:r>
-    </w:p>
-    <w:p>
-      <w:pPr>
-        <w:rPr>
-          <w:rFonts w:ascii="Cascadia Mono" w:hAnsi="Cascadia Mono" w:cs="Cascadia Mono"/>
-          <w:sz w:val="20"/>
-          <w:szCs w:val="20"/>
-        </w:rPr>
-      </w:pPr>
-      <w:r>
-        <w:rPr>
-          <w:rFonts w:ascii="Cascadia Mono" w:hAnsi="Cascadia Mono" w:cs="Cascadia Mono"/>
-          <w:sz w:val="20"/>
-          <w:szCs w:val="20"/>
-        </w:rPr>
-        <w:t xml:space="preserve">    return borders;</w:t>
-      </w:r>
-    </w:p>
-    <w:p>
-      <w:pPr>
-        <w:rPr>
-          <w:rFonts w:ascii="Cascadia Mono" w:hAnsi="Cascadia Mono" w:cs="Cascadia Mono"/>
-          <w:sz w:val="20"/>
-          <w:szCs w:val="20"/>
-        </w:rPr>
-      </w:pPr>
-      <w:r>
-        <w:rPr>
-          <w:rFonts w:ascii="Cascadia Mono" w:hAnsi="Cascadia Mono" w:cs="Cascadia Mono"/>
-          <w:sz w:val="20"/>
-          <w:szCs w:val="20"/>
-        </w:rPr>
-        <w:t>}</w:t>
-      </w:r>
-    </w:p>
-    <w:p>
-      <w:pPr>
-        <w:rPr>
-          <w:rFonts w:ascii="Cascadia Mono" w:hAnsi="Cascadia Mono" w:cs="Cascadia Mono"/>
-          <w:sz w:val="20"/>
-          <w:szCs w:val="20"/>
-        </w:rPr>
-      </w:pPr>
-    </w:p>
-    <w:p>
-      <w:pPr>
-        <w:rPr>
-          <w:rFonts w:ascii="Cascadia Mono" w:hAnsi="Cascadia Mono" w:cs="Cascadia Mono"/>
-          <w:sz w:val="20"/>
-          <w:szCs w:val="20"/>
-        </w:rPr>
-      </w:pPr>
-      <w:r>
-        <w:rPr>
-          <w:rFonts w:ascii="Cascadia Mono" w:hAnsi="Cascadia Mono" w:cs="Cascadia Mono"/>
-          <w:sz w:val="20"/>
-          <w:szCs w:val="20"/>
-        </w:rPr>
-        <w:t xml:space="preserve">int </w:t>
-      </w:r>
-      <w:proofErr w:type="spellStart"/>
-      <w:proofErr w:type="gramStart"/>
-      <w:r>
-        <w:rPr>
-          <w:rFonts w:ascii="Cascadia Mono" w:hAnsi="Cascadia Mono" w:cs="Cascadia Mono"/>
-          <w:sz w:val="20"/>
-          <w:szCs w:val="20"/>
-        </w:rPr>
-        <w:t>readOneFromFile</w:t>
-      </w:r>
-      <w:proofErr w:type="spellEnd"/>
-      <w:r>
-        <w:rPr>
-          <w:rFonts w:ascii="Cascadia Mono" w:hAnsi="Cascadia Mono" w:cs="Cascadia Mono"/>
-          <w:sz w:val="20"/>
-          <w:szCs w:val="20"/>
-        </w:rPr>
-        <w:t>(</w:t>
-      </w:r>
-      <w:proofErr w:type="gramEnd"/>
-      <w:r>
-        <w:rPr>
-          <w:rFonts w:ascii="Cascadia Mono" w:hAnsi="Cascadia Mono" w:cs="Cascadia Mono"/>
-          <w:sz w:val="20"/>
-          <w:szCs w:val="20"/>
-        </w:rPr>
-        <w:t xml:space="preserve">int&amp; numb, </w:t>
-      </w:r>
-      <w:proofErr w:type="spellStart"/>
-      <w:r>
-        <w:rPr>
-          <w:rFonts w:ascii="Cascadia Mono" w:hAnsi="Cascadia Mono" w:cs="Cascadia Mono"/>
-          <w:sz w:val="20"/>
-          <w:szCs w:val="20"/>
-        </w:rPr>
-        <w:t>ifstream</w:t>
-      </w:r>
-      <w:proofErr w:type="spellEnd"/>
-      <w:r>
-        <w:rPr>
-          <w:rFonts w:ascii="Cascadia Mono" w:hAnsi="Cascadia Mono" w:cs="Cascadia Mono"/>
-          <w:sz w:val="20"/>
-          <w:szCs w:val="20"/>
-        </w:rPr>
-        <w:t>&amp; file)</w:t>
-      </w:r>
-    </w:p>
-    <w:p>
-      <w:pPr>
-        <w:rPr>
-          <w:rFonts w:ascii="Cascadia Mono" w:hAnsi="Cascadia Mono" w:cs="Cascadia Mono"/>
-          <w:sz w:val="20"/>
-          <w:szCs w:val="20"/>
-        </w:rPr>
-      </w:pPr>
-      <w:r>
-        <w:rPr>
-          <w:rFonts w:ascii="Cascadia Mono" w:hAnsi="Cascadia Mono" w:cs="Cascadia Mono"/>
-          <w:sz w:val="20"/>
-          <w:szCs w:val="20"/>
-        </w:rPr>
-        <w:t>{</w:t>
-      </w:r>
-    </w:p>
-    <w:p>
-      <w:pPr>
-        <w:rPr>
-          <w:rFonts w:ascii="Cascadia Mono" w:hAnsi="Cascadia Mono" w:cs="Cascadia Mono"/>
-          <w:sz w:val="20"/>
-          <w:szCs w:val="20"/>
-        </w:rPr>
-      </w:pPr>
-      <w:r>
-        <w:rPr>
-          <w:rFonts w:ascii="Cascadia Mono" w:hAnsi="Cascadia Mono" w:cs="Cascadia Mono"/>
-          <w:sz w:val="20"/>
-          <w:szCs w:val="20"/>
-        </w:rPr>
-        <w:t xml:space="preserve">    int err;</w:t>
-      </w:r>
-    </w:p>
-    <w:p>
-      <w:pPr>
-        <w:rPr>
-          <w:rFonts w:ascii="Cascadia Mono" w:hAnsi="Cascadia Mono" w:cs="Cascadia Mono"/>
-          <w:sz w:val="20"/>
-          <w:szCs w:val="20"/>
-        </w:rPr>
-      </w:pPr>
-      <w:r>
-        <w:rPr>
-          <w:rFonts w:ascii="Cascadia Mono" w:hAnsi="Cascadia Mono" w:cs="Cascadia Mono"/>
-          <w:sz w:val="20"/>
-          <w:szCs w:val="20"/>
-        </w:rPr>
-        <w:t xml:space="preserve">    bool </w:t>
-      </w:r>
-      <w:proofErr w:type="spellStart"/>
-      <w:r>
-        <w:rPr>
-          <w:rFonts w:ascii="Cascadia Mono" w:hAnsi="Cascadia Mono" w:cs="Cascadia Mono"/>
-          <w:sz w:val="20"/>
-          <w:szCs w:val="20"/>
-        </w:rPr>
-        <w:t>isCorrect</w:t>
-      </w:r>
-      <w:proofErr w:type="spellEnd"/>
-      <w:r>
-        <w:rPr>
-          <w:rFonts w:ascii="Cascadia Mono" w:hAnsi="Cascadia Mono" w:cs="Cascadia Mono"/>
-          <w:sz w:val="20"/>
-          <w:szCs w:val="20"/>
-        </w:rPr>
-        <w:t>;</w:t>
-      </w:r>
-    </w:p>
-    <w:p>
-      <w:pPr>
-        <w:rPr>
-          <w:rFonts w:ascii="Cascadia Mono" w:hAnsi="Cascadia Mono" w:cs="Cascadia Mono"/>
-          <w:sz w:val="20"/>
-          <w:szCs w:val="20"/>
-        </w:rPr>
-      </w:pPr>
-      <w:r>
-        <w:rPr>
-          <w:rFonts w:ascii="Cascadia Mono" w:hAnsi="Cascadia Mono" w:cs="Cascadia Mono"/>
-          <w:sz w:val="20"/>
-          <w:szCs w:val="20"/>
-        </w:rPr>
-        <w:t xml:space="preserve">    </w:t>
-      </w:r>
-      <w:proofErr w:type="spellStart"/>
-      <w:r>
-        <w:rPr>
-          <w:rFonts w:ascii="Cascadia Mono" w:hAnsi="Cascadia Mono" w:cs="Cascadia Mono"/>
-          <w:sz w:val="20"/>
-          <w:szCs w:val="20"/>
-        </w:rPr>
-        <w:t>isCorrect</w:t>
-      </w:r>
-      <w:proofErr w:type="spellEnd"/>
-      <w:r>
-        <w:rPr>
-          <w:rFonts w:ascii="Cascadia Mono" w:hAnsi="Cascadia Mono" w:cs="Cascadia Mono"/>
-          <w:sz w:val="20"/>
-          <w:szCs w:val="20"/>
-        </w:rPr>
-        <w:t xml:space="preserve"> = true;</w:t>
-      </w:r>
-    </w:p>
-    <w:p>
-      <w:pPr>
-        <w:rPr>
-          <w:rFonts w:ascii="Cascadia Mono" w:hAnsi="Cascadia Mono" w:cs="Cascadia Mono"/>
-          <w:sz w:val="20"/>
-          <w:szCs w:val="20"/>
-        </w:rPr>
-      </w:pPr>
-      <w:r>
-        <w:rPr>
-          <w:rFonts w:ascii="Cascadia Mono" w:hAnsi="Cascadia Mono" w:cs="Cascadia Mono"/>
-          <w:sz w:val="20"/>
-          <w:szCs w:val="20"/>
-        </w:rPr>
-        <w:t xml:space="preserve">    err = SUCCESS;</w:t>
-      </w:r>
-    </w:p>
-    <w:p>
-      <w:pPr>
-        <w:rPr>
-          <w:rFonts w:ascii="Cascadia Mono" w:hAnsi="Cascadia Mono" w:cs="Cascadia Mono"/>
-          <w:sz w:val="20"/>
-          <w:szCs w:val="20"/>
-        </w:rPr>
-      </w:pPr>
-      <w:r>
-        <w:rPr>
-          <w:rFonts w:ascii="Cascadia Mono" w:hAnsi="Cascadia Mono" w:cs="Cascadia Mono"/>
-          <w:sz w:val="20"/>
-          <w:szCs w:val="20"/>
-        </w:rPr>
-        <w:t xml:space="preserve">    file &gt;&gt; numb;</w:t>
-      </w:r>
-    </w:p>
-    <w:p>
-      <w:pPr>
-        <w:rPr>
-          <w:rFonts w:ascii="Cascadia Mono" w:hAnsi="Cascadia Mono" w:cs="Cascadia Mono"/>
-          <w:sz w:val="20"/>
-          <w:szCs w:val="20"/>
-        </w:rPr>
-      </w:pPr>
-      <w:r>
-        <w:rPr>
-          <w:rFonts w:ascii="Cascadia Mono" w:hAnsi="Cascadia Mono" w:cs="Cascadia Mono"/>
-          <w:sz w:val="20"/>
-          <w:szCs w:val="20"/>
-        </w:rPr>
-        <w:t xml:space="preserve">    if (</w:t>
-      </w:r>
-      <w:proofErr w:type="spellStart"/>
-      <w:proofErr w:type="gramStart"/>
-      <w:r>
-        <w:rPr>
-          <w:rFonts w:ascii="Cascadia Mono" w:hAnsi="Cascadia Mono" w:cs="Cascadia Mono"/>
-          <w:sz w:val="20"/>
-          <w:szCs w:val="20"/>
-        </w:rPr>
-        <w:t>file.fail</w:t>
-      </w:r>
-      <w:proofErr w:type="spellEnd"/>
-      <w:proofErr w:type="gramEnd"/>
-      <w:r>
-        <w:rPr>
-          <w:rFonts w:ascii="Cascadia Mono" w:hAnsi="Cascadia Mono" w:cs="Cascadia Mono"/>
-          <w:sz w:val="20"/>
-          <w:szCs w:val="20"/>
-        </w:rPr>
-        <w:t>())</w:t>
-      </w:r>
-    </w:p>
-    <w:p>
-      <w:pPr>
-        <w:rPr>
-          <w:rFonts w:ascii="Cascadia Mono" w:hAnsi="Cascadia Mono" w:cs="Cascadia Mono"/>
-          <w:sz w:val="20"/>
-          <w:szCs w:val="20"/>
-        </w:rPr>
-      </w:pPr>
-      <w:r>
-        <w:rPr>
-          <w:rFonts w:ascii="Cascadia Mono" w:hAnsi="Cascadia Mono" w:cs="Cascadia Mono"/>
-          <w:sz w:val="20"/>
-          <w:szCs w:val="20"/>
-        </w:rPr>
-        <w:t xml:space="preserve">    {</w:t>
-      </w:r>
-    </w:p>
-    <w:p>
-      <w:pPr>
-        <w:rPr>
-          <w:rFonts w:ascii="Cascadia Mono" w:hAnsi="Cascadia Mono" w:cs="Cascadia Mono"/>
-          <w:sz w:val="20"/>
-          <w:szCs w:val="20"/>
-        </w:rPr>
-      </w:pPr>
-      <w:r>
-        <w:rPr>
-          <w:rFonts w:ascii="Cascadia Mono" w:hAnsi="Cascadia Mono" w:cs="Cascadia Mono"/>
-          <w:sz w:val="20"/>
-          <w:szCs w:val="20"/>
-        </w:rPr>
-        <w:t xml:space="preserve">        </w:t>
-      </w:r>
-      <w:proofErr w:type="spellStart"/>
-      <w:proofErr w:type="gramStart"/>
-      <w:r>
-        <w:rPr>
-          <w:rFonts w:ascii="Cascadia Mono" w:hAnsi="Cascadia Mono" w:cs="Cascadia Mono"/>
-          <w:sz w:val="20"/>
-          <w:szCs w:val="20"/>
-        </w:rPr>
-        <w:t>file.clear</w:t>
-      </w:r>
-      <w:proofErr w:type="spellEnd"/>
-      <w:proofErr w:type="gramEnd"/>
-      <w:r>
-        <w:rPr>
-          <w:rFonts w:ascii="Cascadia Mono" w:hAnsi="Cascadia Mono" w:cs="Cascadia Mono"/>
-          <w:sz w:val="20"/>
-          <w:szCs w:val="20"/>
-        </w:rPr>
-        <w:t>();</w:t>
-      </w:r>
-    </w:p>
-    <w:p>
-      <w:pPr>
-        <w:rPr>
-          <w:rFonts w:ascii="Cascadia Mono" w:hAnsi="Cascadia Mono" w:cs="Cascadia Mono"/>
-          <w:sz w:val="20"/>
-          <w:szCs w:val="20"/>
-        </w:rPr>
-      </w:pPr>
-      <w:r>
-        <w:rPr>
-          <w:rFonts w:ascii="Cascadia Mono" w:hAnsi="Cascadia Mono" w:cs="Cascadia Mono"/>
-          <w:sz w:val="20"/>
-          <w:szCs w:val="20"/>
-        </w:rPr>
-        <w:t xml:space="preserve">        err = INCORRECT_DATA;</w:t>
-      </w:r>
-    </w:p>
-    <w:p>
-      <w:pPr>
-        <w:rPr>
-          <w:rFonts w:ascii="Cascadia Mono" w:hAnsi="Cascadia Mono" w:cs="Cascadia Mono"/>
-          <w:sz w:val="20"/>
-          <w:szCs w:val="20"/>
-        </w:rPr>
-      </w:pPr>
-      <w:r>
-        <w:rPr>
-          <w:rFonts w:ascii="Cascadia Mono" w:hAnsi="Cascadia Mono" w:cs="Cascadia Mono"/>
-          <w:sz w:val="20"/>
-          <w:szCs w:val="20"/>
-        </w:rPr>
-        <w:t xml:space="preserve">        </w:t>
-      </w:r>
-      <w:proofErr w:type="spellStart"/>
-      <w:r>
-        <w:rPr>
-          <w:rFonts w:ascii="Cascadia Mono" w:hAnsi="Cascadia Mono" w:cs="Cascadia Mono"/>
-          <w:sz w:val="20"/>
-          <w:szCs w:val="20"/>
-        </w:rPr>
-        <w:t>isCorrect</w:t>
-      </w:r>
-      <w:proofErr w:type="spellEnd"/>
-      <w:r>
-        <w:rPr>
-          <w:rFonts w:ascii="Cascadia Mono" w:hAnsi="Cascadia Mono" w:cs="Cascadia Mono"/>
-          <w:sz w:val="20"/>
-          <w:szCs w:val="20"/>
-        </w:rPr>
-        <w:t xml:space="preserve"> = false;</w:t>
-      </w:r>
-    </w:p>
-    <w:p>
-      <w:pPr>
-        <w:rPr>
-          <w:rFonts w:ascii="Cascadia Mono" w:hAnsi="Cascadia Mono" w:cs="Cascadia Mono"/>
-          <w:sz w:val="20"/>
-          <w:szCs w:val="20"/>
-        </w:rPr>
-      </w:pPr>
-      <w:r>
-        <w:rPr>
-          <w:rFonts w:ascii="Cascadia Mono" w:hAnsi="Cascadia Mono" w:cs="Cascadia Mono"/>
-          <w:sz w:val="20"/>
-          <w:szCs w:val="20"/>
-        </w:rPr>
-        <w:t xml:space="preserve">    }</w:t>
-      </w:r>
-    </w:p>
-    <w:p>
-      <w:pPr>
-        <w:rPr>
-          <w:rFonts w:ascii="Cascadia Mono" w:hAnsi="Cascadia Mono" w:cs="Cascadia Mono"/>
-          <w:sz w:val="20"/>
-          <w:szCs w:val="20"/>
-        </w:rPr>
-      </w:pPr>
-      <w:r>
-        <w:rPr>
-          <w:rFonts w:ascii="Cascadia Mono" w:hAnsi="Cascadia Mono" w:cs="Cascadia Mono"/>
-          <w:sz w:val="20"/>
-          <w:szCs w:val="20"/>
-        </w:rPr>
-        <w:t xml:space="preserve">    if (</w:t>
-      </w:r>
-      <w:proofErr w:type="spellStart"/>
-      <w:r>
-        <w:rPr>
-          <w:rFonts w:ascii="Cascadia Mono" w:hAnsi="Cascadia Mono" w:cs="Cascadia Mono"/>
-          <w:sz w:val="20"/>
-          <w:szCs w:val="20"/>
-        </w:rPr>
-        <w:t>isCorrect</w:t>
-      </w:r>
-      <w:proofErr w:type="spellEnd"/>
-      <w:r>
-        <w:rPr>
-          <w:rFonts w:ascii="Cascadia Mono" w:hAnsi="Cascadia Mono" w:cs="Cascadia Mono"/>
-          <w:sz w:val="20"/>
-          <w:szCs w:val="20"/>
-        </w:rPr>
-        <w:t xml:space="preserve"> &amp;&amp; (numb &gt; MAX_NUMB) || (numb &lt; MIN_NUMB))</w:t>
-      </w:r>
-    </w:p>
-    <w:p>
-      <w:pPr>
-        <w:rPr>
-          <w:rFonts w:ascii="Cascadia Mono" w:hAnsi="Cascadia Mono" w:cs="Cascadia Mono"/>
-          <w:sz w:val="20"/>
-          <w:szCs w:val="20"/>
-        </w:rPr>
-      </w:pPr>
-      <w:r>
-        <w:rPr>
-          <w:rFonts w:ascii="Cascadia Mono" w:hAnsi="Cascadia Mono" w:cs="Cascadia Mono"/>
-          <w:sz w:val="20"/>
-          <w:szCs w:val="20"/>
-        </w:rPr>
-        <w:t xml:space="preserve">        err = OUT_OF_BORDER;</w:t>
-      </w:r>
-    </w:p>
-    <w:p>
-      <w:pPr>
-        <w:rPr>
-          <w:rFonts w:ascii="Cascadia Mono" w:hAnsi="Cascadia Mono" w:cs="Cascadia Mono"/>
-          <w:sz w:val="20"/>
-          <w:szCs w:val="20"/>
-        </w:rPr>
-      </w:pPr>
-      <w:r>
-        <w:rPr>
-          <w:rFonts w:ascii="Cascadia Mono" w:hAnsi="Cascadia Mono" w:cs="Cascadia Mono"/>
-          <w:sz w:val="20"/>
-          <w:szCs w:val="20"/>
-        </w:rPr>
-        <w:t xml:space="preserve">    return err;</w:t>
-      </w:r>
-    </w:p>
-    <w:p>
-      <w:pPr>
-        <w:rPr>
-          <w:rFonts w:ascii="Cascadia Mono" w:hAnsi="Cascadia Mono" w:cs="Cascadia Mono"/>
-          <w:sz w:val="20"/>
-          <w:szCs w:val="20"/>
-        </w:rPr>
-      </w:pPr>
-      <w:r>
-        <w:rPr>
-          <w:rFonts w:ascii="Cascadia Mono" w:hAnsi="Cascadia Mono" w:cs="Cascadia Mono"/>
-          <w:sz w:val="20"/>
-          <w:szCs w:val="20"/>
-        </w:rPr>
-        <w:t>}</w:t>
-      </w:r>
-    </w:p>
-    <w:p>
-      <w:pPr>
-        <w:rPr>
-          <w:rFonts w:ascii="Cascadia Mono" w:hAnsi="Cascadia Mono" w:cs="Cascadia Mono"/>
-          <w:sz w:val="20"/>
-          <w:szCs w:val="20"/>
-        </w:rPr>
-      </w:pPr>
-    </w:p>
-    <w:p>
-      <w:pPr>
-        <w:rPr>
-          <w:rFonts w:ascii="Cascadia Mono" w:hAnsi="Cascadia Mono" w:cs="Cascadia Mono"/>
-          <w:sz w:val="20"/>
-          <w:szCs w:val="20"/>
-        </w:rPr>
-      </w:pPr>
-      <w:r>
-        <w:rPr>
-          <w:rFonts w:ascii="Cascadia Mono" w:hAnsi="Cascadia Mono" w:cs="Cascadia Mono"/>
-          <w:sz w:val="20"/>
-          <w:szCs w:val="20"/>
-        </w:rPr>
-        <w:t xml:space="preserve">int </w:t>
+      <w:proofErr w:type="spellStart"/>
+      <w:r>
+        <w:rPr>
+          <w:rFonts w:ascii="Cascadia Mono" w:hAnsi="Cascadia Mono" w:cs="Cascadia Mono"/>
+          <w:sz w:val="20"/>
+          <w:szCs w:val="20"/>
+        </w:rPr>
+        <w:t>ErrorsCode</w:t>
+      </w:r>
+      <w:proofErr w:type="spellEnd"/>
+      <w:r>
+        <w:rPr>
+          <w:rFonts w:ascii="Cascadia Mono" w:hAnsi="Cascadia Mono" w:cs="Cascadia Mono"/>
+          <w:sz w:val="20"/>
+          <w:szCs w:val="20"/>
+        </w:rPr>
+        <w:t xml:space="preserve"> </w:t>
       </w:r>
       <w:proofErr w:type="spellStart"/>
       <w:proofErr w:type="gramStart"/>
@@ -21167,7 +21312,25 @@
           <w:sz w:val="20"/>
           <w:szCs w:val="20"/>
         </w:rPr>
-        <w:t xml:space="preserve">    int err = SUCCESS;</w:t>
+        <w:t xml:space="preserve">    </w:t>
+      </w:r>
+      <w:proofErr w:type="spellStart"/>
+      <w:r>
+        <w:rPr>
+          <w:rFonts w:ascii="Cascadia Mono" w:hAnsi="Cascadia Mono" w:cs="Cascadia Mono"/>
+          <w:sz w:val="20"/>
+          <w:szCs w:val="20"/>
+        </w:rPr>
+        <w:t>ErrorsCode</w:t>
+      </w:r>
+      <w:proofErr w:type="spellEnd"/>
+      <w:r>
+        <w:rPr>
+          <w:rFonts w:ascii="Cascadia Mono" w:hAnsi="Cascadia Mono" w:cs="Cascadia Mono"/>
+          <w:sz w:val="20"/>
+          <w:szCs w:val="20"/>
+        </w:rPr>
+        <w:t xml:space="preserve"> err = SUCCESS;</w:t>
       </w:r>
     </w:p>
     <w:p>
@@ -21668,13 +21831,23 @@
           <w:szCs w:val="20"/>
         </w:rPr>
       </w:pPr>
-      <w:r>
-        <w:rPr>
-          <w:rFonts w:ascii="Cascadia Mono" w:hAnsi="Cascadia Mono" w:cs="Cascadia Mono"/>
-          <w:sz w:val="20"/>
-          <w:szCs w:val="20"/>
-        </w:rPr>
-        <w:t xml:space="preserve">int </w:t>
+      <w:proofErr w:type="spellStart"/>
+      <w:r>
+        <w:rPr>
+          <w:rFonts w:ascii="Cascadia Mono" w:hAnsi="Cascadia Mono" w:cs="Cascadia Mono"/>
+          <w:sz w:val="20"/>
+          <w:szCs w:val="20"/>
+        </w:rPr>
+        <w:t>ErrorsCode</w:t>
+      </w:r>
+      <w:proofErr w:type="spellEnd"/>
+      <w:r>
+        <w:rPr>
+          <w:rFonts w:ascii="Cascadia Mono" w:hAnsi="Cascadia Mono" w:cs="Cascadia Mono"/>
+          <w:sz w:val="20"/>
+          <w:szCs w:val="20"/>
+        </w:rPr>
+        <w:t xml:space="preserve"> </w:t>
       </w:r>
       <w:proofErr w:type="spellStart"/>
       <w:proofErr w:type="gramStart"/>
@@ -21754,23 +21927,6 @@
           <w:sz w:val="20"/>
           <w:szCs w:val="20"/>
         </w:rPr>
-        <w:t xml:space="preserve">    int err;</w:t>
-      </w:r>
-    </w:p>
-    <w:p>
-      <w:pPr>
-        <w:rPr>
-          <w:rFonts w:ascii="Cascadia Mono" w:hAnsi="Cascadia Mono" w:cs="Cascadia Mono"/>
-          <w:sz w:val="20"/>
-          <w:szCs w:val="20"/>
-        </w:rPr>
-      </w:pPr>
-      <w:r>
-        <w:rPr>
-          <w:rFonts w:ascii="Cascadia Mono" w:hAnsi="Cascadia Mono" w:cs="Cascadia Mono"/>
-          <w:sz w:val="20"/>
-          <w:szCs w:val="20"/>
-        </w:rPr>
         <w:t xml:space="preserve">    </w:t>
       </w:r>
       <w:proofErr w:type="spellStart"/>
@@ -21780,6 +21936,41 @@
           <w:sz w:val="20"/>
           <w:szCs w:val="20"/>
         </w:rPr>
+        <w:t>ErrorsCode</w:t>
+      </w:r>
+      <w:proofErr w:type="spellEnd"/>
+      <w:r>
+        <w:rPr>
+          <w:rFonts w:ascii="Cascadia Mono" w:hAnsi="Cascadia Mono" w:cs="Cascadia Mono"/>
+          <w:sz w:val="20"/>
+          <w:szCs w:val="20"/>
+        </w:rPr>
+        <w:t xml:space="preserve"> err;</w:t>
+      </w:r>
+    </w:p>
+    <w:p>
+      <w:pPr>
+        <w:rPr>
+          <w:rFonts w:ascii="Cascadia Mono" w:hAnsi="Cascadia Mono" w:cs="Cascadia Mono"/>
+          <w:sz w:val="20"/>
+          <w:szCs w:val="20"/>
+        </w:rPr>
+      </w:pPr>
+      <w:r>
+        <w:rPr>
+          <w:rFonts w:ascii="Cascadia Mono" w:hAnsi="Cascadia Mono" w:cs="Cascadia Mono"/>
+          <w:sz w:val="20"/>
+          <w:szCs w:val="20"/>
+        </w:rPr>
+        <w:t xml:space="preserve">    </w:t>
+      </w:r>
+      <w:proofErr w:type="spellStart"/>
+      <w:r>
+        <w:rPr>
+          <w:rFonts w:ascii="Cascadia Mono" w:hAnsi="Cascadia Mono" w:cs="Cascadia Mono"/>
+          <w:sz w:val="20"/>
+          <w:szCs w:val="20"/>
+        </w:rPr>
         <w:t>ifstream</w:t>
       </w:r>
       <w:proofErr w:type="spellEnd"/>
@@ -22340,13 +22531,23 @@
           <w:szCs w:val="20"/>
         </w:rPr>
       </w:pPr>
-      <w:r>
-        <w:rPr>
-          <w:rFonts w:ascii="Cascadia Mono" w:hAnsi="Cascadia Mono" w:cs="Cascadia Mono"/>
-          <w:sz w:val="20"/>
-          <w:szCs w:val="20"/>
-        </w:rPr>
-        <w:t xml:space="preserve">int </w:t>
+      <w:proofErr w:type="spellStart"/>
+      <w:r>
+        <w:rPr>
+          <w:rFonts w:ascii="Cascadia Mono" w:hAnsi="Cascadia Mono" w:cs="Cascadia Mono"/>
+          <w:sz w:val="20"/>
+          <w:szCs w:val="20"/>
+        </w:rPr>
+        <w:t>ErrorsCode</w:t>
+      </w:r>
+      <w:proofErr w:type="spellEnd"/>
+      <w:r>
+        <w:rPr>
+          <w:rFonts w:ascii="Cascadia Mono" w:hAnsi="Cascadia Mono" w:cs="Cascadia Mono"/>
+          <w:sz w:val="20"/>
+          <w:szCs w:val="20"/>
+        </w:rPr>
+        <w:t xml:space="preserve"> </w:t>
       </w:r>
       <w:proofErr w:type="spellStart"/>
       <w:proofErr w:type="gramStart"/>
@@ -22426,7 +22627,25 @@
           <w:sz w:val="20"/>
           <w:szCs w:val="20"/>
         </w:rPr>
-        <w:t xml:space="preserve">    int err = SUCCESS;</w:t>
+        <w:t xml:space="preserve">    </w:t>
+      </w:r>
+      <w:proofErr w:type="spellStart"/>
+      <w:r>
+        <w:rPr>
+          <w:rFonts w:ascii="Cascadia Mono" w:hAnsi="Cascadia Mono" w:cs="Cascadia Mono"/>
+          <w:sz w:val="20"/>
+          <w:szCs w:val="20"/>
+        </w:rPr>
+        <w:t>ErrorsCode</w:t>
+      </w:r>
+      <w:proofErr w:type="spellEnd"/>
+      <w:r>
+        <w:rPr>
+          <w:rFonts w:ascii="Cascadia Mono" w:hAnsi="Cascadia Mono" w:cs="Cascadia Mono"/>
+          <w:sz w:val="20"/>
+          <w:szCs w:val="20"/>
+        </w:rPr>
+        <w:t xml:space="preserve"> err = SUCCESS;</w:t>
       </w:r>
     </w:p>
     <w:p>
@@ -29207,25 +29426,7 @@
           <w:sz w:val="20"/>
           <w:szCs w:val="20"/>
         </w:rPr>
-        <w:t xml:space="preserve">&lt;Integer&gt; </w:t>
-      </w:r>
-      <w:proofErr w:type="spellStart"/>
-      <w:r>
-        <w:rPr>
-          <w:rFonts w:ascii="Consolas" w:hAnsi="Consolas"/>
-          <w:sz w:val="20"/>
-          <w:szCs w:val="20"/>
-        </w:rPr>
-        <w:t>simpleSet</w:t>
-      </w:r>
-      <w:proofErr w:type="spellEnd"/>
-      <w:r>
-        <w:rPr>
-          <w:rFonts w:ascii="Consolas" w:hAnsi="Consolas"/>
-          <w:sz w:val="20"/>
-          <w:szCs w:val="20"/>
-        </w:rPr>
-        <w:t>) {</w:t>
+        <w:t>&lt;Integer&gt; simpleSet) {</w:t>
       </w:r>
     </w:p>
     <w:p>
@@ -36672,25 +36873,7 @@
           <w:sz w:val="20"/>
           <w:szCs w:val="20"/>
         </w:rPr>
-        <w:t xml:space="preserve">&lt;Integer&gt; </w:t>
-      </w:r>
-      <w:proofErr w:type="spellStart"/>
-      <w:r>
-        <w:rPr>
-          <w:rFonts w:ascii="Consolas" w:hAnsi="Consolas"/>
-          <w:sz w:val="20"/>
-          <w:szCs w:val="20"/>
-        </w:rPr>
-        <w:t>setComposit</w:t>
-      </w:r>
-      <w:proofErr w:type="spellEnd"/>
-      <w:r>
-        <w:rPr>
-          <w:rFonts w:ascii="Consolas" w:hAnsi="Consolas"/>
-          <w:sz w:val="20"/>
-          <w:szCs w:val="20"/>
-        </w:rPr>
-        <w:t>) {</w:t>
+        <w:t>&lt;Integer&gt; setComposit) {</w:t>
       </w:r>
     </w:p>
     <w:p>
@@ -40270,7 +40453,57 @@
         <w:t>:</w:t>
       </w:r>
     </w:p>
+    <w:p>
+      <w:r>
+        <w:object w:dxaOrig="10501" w:dyaOrig="16201" w14:anchorId="448F762C">
+          <v:shapetype id="_x0000_t75" coordsize="21600,21600" o:spt="75" o:preferrelative="t" path="m@4@5l@4@11@9@11@9@5xe" filled="f" stroked="f">
+            <v:stroke joinstyle="miter"/>
+            <v:formulas>
+              <v:f eqn="if lineDrawn pixelLineWidth 0"/>
+              <v:f eqn="sum @0 1 0"/>
+              <v:f eqn="sum 0 0 @1"/>
+              <v:f eqn="prod @2 1 2"/>
+              <v:f eqn="prod @3 21600 pixelWidth"/>
+              <v:f eqn="prod @3 21600 pixelHeight"/>
+              <v:f eqn="sum @0 0 1"/>
+              <v:f eqn="prod @6 1 2"/>
+              <v:f eqn="prod @7 21600 pixelWidth"/>
+              <v:f eqn="sum @8 21600 0"/>
+              <v:f eqn="prod @7 21600 pixelHeight"/>
+              <v:f eqn="sum @10 21600 0"/>
+            </v:formulas>
+            <v:path o:extrusionok="f" gradientshapeok="t" o:connecttype="rect"/>
+            <o:lock v:ext="edit" aspectratio="t"/>
+          </v:shapetype>
+          <v:shape id="_x0000_i1041" type="#_x0000_t75" style="width:460pt;height:709.5pt" o:ole="">
+            <v:imagedata r:id="rId8" o:title=""/>
+          </v:shape>
+          <o:OLEObject Type="Embed" ProgID="Visio.Drawing.15" ShapeID="_x0000_i1041" DrawAspect="Content" ObjectID="_1761399268" r:id="rId9"/>
+        </w:object>
+      </w:r>
+    </w:p>
+    <w:p>
+      <w:r>
+        <w:object w:dxaOrig="10771" w:dyaOrig="15631" w14:anchorId="023914D4">
+          <v:shape id="_x0000_i1043" type="#_x0000_t75" style="width:481.5pt;height:698.5pt" o:ole="">
+            <v:imagedata r:id="rId10" o:title=""/>
+          </v:shape>
+          <o:OLEObject Type="Embed" ProgID="Visio.Drawing.15" ShapeID="_x0000_i1043" DrawAspect="Content" ObjectID="_1761399269" r:id="rId11"/>
+        </w:object>
+      </w:r>
+    </w:p>
     <w:p/>
+    <w:p/>
+    <w:p>
+      <w:r>
+        <w:object w:dxaOrig="10431" w:dyaOrig="11391" w14:anchorId="5E2D7793">
+          <v:shape id="_x0000_i1046" type="#_x0000_t75" style="width:481.5pt;height:525.5pt" o:ole="">
+            <v:imagedata r:id="rId12" o:title=""/>
+          </v:shape>
+          <o:OLEObject Type="Embed" ProgID="Visio.Drawing.15" ShapeID="_x0000_i1046" DrawAspect="Content" ObjectID="_1761399270" r:id="rId13"/>
+        </w:object>
+      </w:r>
+    </w:p>
     <w:sectPr>
       <w:pgSz w:w="11906" w:h="16838"/>
       <w:pgMar w:top="1134" w:right="1134" w:bottom="1134" w:left="1134" w:header="0" w:footer="0" w:gutter="0"/>

</xml_diff>